<commit_message>
Finish Bug 1 Debug Log with resolution
Fixed Bug 1
</commit_message>
<xml_diff>
--- a/bugs/Bug 1 Debug Log.docx
+++ b/bugs/Bug 1 Debug Log.docx
@@ -493,16 +493,7 @@
       </w:pPr>
       <w:r>
         <w:lastRenderedPageBreak/>
-        <w:t xml:space="preserve">Step </w:t>
-      </w:r>
-      <w:r>
-        <w:t>2</w:t>
-      </w:r>
-      <w:r>
-        <w:t xml:space="preserve"> : </w:t>
-      </w:r>
-      <w:r>
-        <w:t xml:space="preserve">Simplifcation </w:t>
+        <w:t xml:space="preserve">Step 2 : Simplifcation </w:t>
       </w:r>
     </w:p>
     <w:tbl>
@@ -960,19 +951,7 @@
       </w:pPr>
       <w:r>
         <w:lastRenderedPageBreak/>
-        <w:t xml:space="preserve">Step </w:t>
-      </w:r>
-      <w:r>
-        <w:t>3</w:t>
-      </w:r>
-      <w:r>
-        <w:t xml:space="preserve"> : </w:t>
-      </w:r>
-      <w:r>
-        <w:t>Tracing</w:t>
-      </w:r>
-      <w:r>
-        <w:t xml:space="preserve"> </w:t>
+        <w:t xml:space="preserve">Step 3 : Tracing </w:t>
       </w:r>
     </w:p>
     <w:tbl>
@@ -1442,23 +1421,7 @@
               </w:numPr>
             </w:pPr>
             <w:r>
-              <w:t xml:space="preserve">Observe </w:t>
-            </w:r>
-            <w:proofErr w:type="spellStart"/>
-            <w:r>
-              <w:t>incurFine</w:t>
-            </w:r>
-            <w:proofErr w:type="spellEnd"/>
-            <w:r>
-              <w:t>(</w:t>
-            </w:r>
-            <w:proofErr w:type="spellStart"/>
-            <w:r>
-              <w:t>totalFines</w:t>
-            </w:r>
-            <w:proofErr w:type="spellEnd"/>
-            <w:r>
-              <w:t xml:space="preserve">) to see the amount incurred. </w:t>
+              <w:t xml:space="preserve">Observe incurFine(totalFines) to see the amount incurred. </w:t>
             </w:r>
             <w:r>
               <w:br/>
@@ -1558,28 +1521,7 @@
                 <w:rFonts w:ascii="Courier New" w:hAnsi="Courier New" w:cs="Courier New"/>
                 <w:lang w:val="en-US"/>
               </w:rPr>
-              <w:t>totalFines = $</w:t>
-            </w:r>
-            <w:r>
-              <w:rPr>
-                <w:rFonts w:ascii="Courier New" w:hAnsi="Courier New" w:cs="Courier New"/>
-                <w:lang w:val="en-US"/>
-              </w:rPr>
-              <w:t>2</w:t>
-            </w:r>
-            <w:r>
-              <w:rPr>
-                <w:rFonts w:ascii="Courier New" w:hAnsi="Courier New" w:cs="Courier New"/>
-                <w:lang w:val="en-US"/>
-              </w:rPr>
-              <w:t>.00</w:t>
-            </w:r>
-            <w:r>
-              <w:rPr>
-                <w:rFonts w:ascii="Courier New" w:hAnsi="Courier New" w:cs="Courier New"/>
-                <w:lang w:val="en-US"/>
-              </w:rPr>
-              <w:t>:</w:t>
+              <w:t>totalFines = $2.00:</w:t>
             </w:r>
             <w:r>
               <w:rPr>
@@ -1619,6 +1561,3030 @@
           <w:p>
             <w:r>
               <w:t>Hypothesis is rejected</w:t>
+            </w:r>
+          </w:p>
+        </w:tc>
+      </w:tr>
+    </w:tbl>
+    <w:p/>
+    <w:p/>
+    <w:p/>
+    <w:p/>
+    <w:p/>
+    <w:p/>
+    <w:p/>
+    <w:p>
+      <w:pPr>
+        <w:pStyle w:val="Heading2"/>
+      </w:pPr>
+      <w:r>
+        <w:t xml:space="preserve">Hypothesis </w:t>
+      </w:r>
+      <w:r>
+        <w:t>2</w:t>
+      </w:r>
+      <w:r>
+        <w:t>:</w:t>
+      </w:r>
+    </w:p>
+    <w:tbl>
+      <w:tblPr>
+        <w:tblStyle w:val="TableGrid"/>
+        <w:tblW w:w="0" w:type="auto"/>
+        <w:tblLook w:val="04A0" w:firstRow="1" w:lastRow="0" w:firstColumn="1" w:lastColumn="0" w:noHBand="0" w:noVBand="1"/>
+      </w:tblPr>
+      <w:tblGrid>
+        <w:gridCol w:w="1810"/>
+        <w:gridCol w:w="7206"/>
+      </w:tblGrid>
+      <w:tr>
+        <w:tc>
+          <w:tcPr>
+            <w:tcW w:w="1810" w:type="dxa"/>
+          </w:tcPr>
+          <w:p>
+            <w:r>
+              <w:rPr>
+                <w:b/>
+                <w:bCs/>
+              </w:rPr>
+              <w:t>Description</w:t>
+            </w:r>
+          </w:p>
+        </w:tc>
+        <w:tc>
+          <w:tcPr>
+            <w:tcW w:w="7206" w:type="dxa"/>
+          </w:tcPr>
+          <w:p>
+            <w:r>
+              <w:t xml:space="preserve">From the bug trace above, we now know that  the variable in: </w:t>
+            </w:r>
+            <w:r>
+              <w:rPr>
+                <w:rFonts w:ascii="Courier New" w:hAnsi="Courier New" w:cs="Courier New"/>
+                <w:lang w:val="en-US"/>
+              </w:rPr>
+              <w:t>currentLoan.getPatron().incurFine(totalFines)</w:t>
+            </w:r>
+            <w:r>
+              <w:t xml:space="preserve"> is getting the correct value for the fine on the overdue loan.</w:t>
+            </w:r>
+          </w:p>
+          <w:p/>
+          <w:p>
+            <w:r>
+              <w:t xml:space="preserve">Now, we can test the </w:t>
+            </w:r>
+            <w:r>
+              <w:rPr>
+                <w:rFonts w:ascii="Courier New" w:hAnsi="Courier New" w:cs="Courier New"/>
+                <w:lang w:val="en-US"/>
+              </w:rPr>
+              <w:t>.incurFine</w:t>
+            </w:r>
+            <w:r>
+              <w:rPr>
+                <w:rFonts w:ascii="Courier New" w:hAnsi="Courier New" w:cs="Courier New"/>
+                <w:lang w:val="en-US"/>
+              </w:rPr>
+              <w:t xml:space="preserve"> </w:t>
+            </w:r>
+            <w:r>
+              <w:t>method in Patron class to see if the issue is caused within the method itself.</w:t>
+            </w:r>
+            <w:r>
+              <w:t xml:space="preserve"> In particular, we can check the finesOwing variable to see if it is infected.</w:t>
+            </w:r>
+          </w:p>
+        </w:tc>
+      </w:tr>
+      <w:tr>
+        <w:tc>
+          <w:tcPr>
+            <w:tcW w:w="1810" w:type="dxa"/>
+          </w:tcPr>
+          <w:p>
+            <w:pPr>
+              <w:rPr>
+                <w:b/>
+                <w:bCs/>
+              </w:rPr>
+            </w:pPr>
+            <w:r>
+              <w:rPr>
+                <w:b/>
+                <w:bCs/>
+              </w:rPr>
+              <w:t>Class</w:t>
+            </w:r>
+          </w:p>
+        </w:tc>
+        <w:tc>
+          <w:tcPr>
+            <w:tcW w:w="7206" w:type="dxa"/>
+          </w:tcPr>
+          <w:p>
+            <w:pPr>
+              <w:rPr>
+                <w:rFonts w:ascii="Courier New" w:hAnsi="Courier New" w:cs="Courier New"/>
+              </w:rPr>
+            </w:pPr>
+            <w:r>
+              <w:rPr>
+                <w:rFonts w:ascii="Courier New" w:hAnsi="Courier New" w:cs="Courier New"/>
+              </w:rPr>
+              <w:t>Patron.java</w:t>
+            </w:r>
+          </w:p>
+        </w:tc>
+      </w:tr>
+      <w:tr>
+        <w:tc>
+          <w:tcPr>
+            <w:tcW w:w="1810" w:type="dxa"/>
+          </w:tcPr>
+          <w:p>
+            <w:pPr>
+              <w:rPr>
+                <w:b/>
+                <w:bCs/>
+              </w:rPr>
+            </w:pPr>
+            <w:r>
+              <w:rPr>
+                <w:b/>
+                <w:bCs/>
+              </w:rPr>
+              <w:t>Line / Variable</w:t>
+            </w:r>
+          </w:p>
+        </w:tc>
+        <w:tc>
+          <w:tcPr>
+            <w:tcW w:w="7206" w:type="dxa"/>
+          </w:tcPr>
+          <w:p>
+            <w:pPr>
+              <w:rPr>
+                <w:rFonts w:ascii="Courier New" w:hAnsi="Courier New" w:cs="Courier New"/>
+              </w:rPr>
+            </w:pPr>
+            <w:r>
+              <w:rPr>
+                <w:rFonts w:ascii="Courier New" w:hAnsi="Courier New" w:cs="Courier New"/>
+              </w:rPr>
+              <w:t>101 and 102</w:t>
+            </w:r>
+          </w:p>
+          <w:p>
+            <w:pPr>
+              <w:rPr>
+                <w:rFonts w:ascii="Courier New" w:hAnsi="Courier New" w:cs="Courier New"/>
+              </w:rPr>
+            </w:pPr>
+            <w:r>
+              <w:rPr>
+                <w:rFonts w:ascii="Courier New" w:hAnsi="Courier New" w:cs="Courier New"/>
+              </w:rPr>
+              <w:t>Variable: finesOwing</w:t>
+            </w:r>
+            <w:r>
+              <w:rPr>
+                <w:rFonts w:ascii="Courier New" w:hAnsi="Courier New" w:cs="Courier New"/>
+              </w:rPr>
+              <w:br/>
+            </w:r>
+          </w:p>
+          <w:p>
+            <w:pPr>
+              <w:pStyle w:val="HTMLPreformatted"/>
+              <w:shd w:val="clear" w:color="auto" w:fill="FFFFFF"/>
+            </w:pPr>
+            <w:r>
+              <w:rPr>
+                <w:color w:val="0033B3"/>
+              </w:rPr>
+              <w:t xml:space="preserve">public void </w:t>
+            </w:r>
+            <w:r>
+              <w:rPr>
+                <w:color w:val="00627A"/>
+              </w:rPr>
+              <w:t>incurFine</w:t>
+            </w:r>
+            <w:r>
+              <w:rPr>
+                <w:color w:val="080808"/>
+              </w:rPr>
+              <w:t>(</w:t>
+            </w:r>
+            <w:r>
+              <w:rPr>
+                <w:color w:val="0033B3"/>
+              </w:rPr>
+              <w:t xml:space="preserve">double </w:t>
+            </w:r>
+            <w:r>
+              <w:rPr>
+                <w:color w:val="080808"/>
+              </w:rPr>
+              <w:t>fine) {</w:t>
+            </w:r>
+            <w:r>
+              <w:rPr>
+                <w:color w:val="080808"/>
+              </w:rPr>
+              <w:br/>
+              <w:t xml:space="preserve">   </w:t>
+            </w:r>
+            <w:r>
+              <w:rPr>
+                <w:color w:val="871094"/>
+              </w:rPr>
+              <w:t xml:space="preserve">finesOwing </w:t>
+            </w:r>
+            <w:r>
+              <w:rPr>
+                <w:color w:val="080808"/>
+              </w:rPr>
+              <w:t>+= fine;</w:t>
+            </w:r>
+            <w:r>
+              <w:rPr>
+                <w:color w:val="080808"/>
+              </w:rPr>
+              <w:br/>
+              <w:t>}</w:t>
+            </w:r>
+          </w:p>
+        </w:tc>
+      </w:tr>
+      <w:tr>
+        <w:tc>
+          <w:tcPr>
+            <w:tcW w:w="1810" w:type="dxa"/>
+          </w:tcPr>
+          <w:p>
+            <w:pPr>
+              <w:rPr>
+                <w:b/>
+                <w:bCs/>
+              </w:rPr>
+            </w:pPr>
+            <w:r>
+              <w:rPr>
+                <w:b/>
+                <w:bCs/>
+              </w:rPr>
+              <w:t>Prediction</w:t>
+            </w:r>
+          </w:p>
+        </w:tc>
+        <w:tc>
+          <w:tcPr>
+            <w:tcW w:w="7206" w:type="dxa"/>
+          </w:tcPr>
+          <w:p>
+            <w:pPr>
+              <w:rPr>
+                <w:rFonts w:ascii="Courier New" w:hAnsi="Courier New" w:cs="Courier New"/>
+                <w:lang w:val="en-US"/>
+              </w:rPr>
+            </w:pPr>
+            <w:r>
+              <w:rPr>
+                <w:rFonts w:ascii="Courier New" w:hAnsi="Courier New" w:cs="Courier New"/>
+              </w:rPr>
+              <w:t>finesOwing</w:t>
+            </w:r>
+            <w:r>
+              <w:rPr>
+                <w:rFonts w:ascii="Courier New" w:hAnsi="Courier New" w:cs="Courier New"/>
+              </w:rPr>
+              <w:t xml:space="preserve"> </w:t>
+            </w:r>
+            <w:r>
+              <w:rPr>
+                <w:rFonts w:ascii="Courier New" w:hAnsi="Courier New" w:cs="Courier New"/>
+              </w:rPr>
+              <w:t>is infected.</w:t>
+            </w:r>
+          </w:p>
+        </w:tc>
+      </w:tr>
+      <w:tr>
+        <w:tc>
+          <w:tcPr>
+            <w:tcW w:w="1810" w:type="dxa"/>
+          </w:tcPr>
+          <w:p>
+            <w:pPr>
+              <w:rPr>
+                <w:b/>
+                <w:bCs/>
+              </w:rPr>
+            </w:pPr>
+            <w:r>
+              <w:rPr>
+                <w:b/>
+                <w:bCs/>
+              </w:rPr>
+              <w:t>Test</w:t>
+            </w:r>
+          </w:p>
+        </w:tc>
+        <w:tc>
+          <w:tcPr>
+            <w:tcW w:w="7206" w:type="dxa"/>
+          </w:tcPr>
+          <w:p>
+            <w:pPr>
+              <w:pStyle w:val="ListParagraph"/>
+              <w:numPr>
+                <w:ilvl w:val="0"/>
+                <w:numId w:val="4"/>
+              </w:numPr>
+            </w:pPr>
+            <w:r>
+              <w:t xml:space="preserve">Enter breakpoint in line </w:t>
+            </w:r>
+            <w:r>
+              <w:t>102</w:t>
+            </w:r>
+            <w:r>
+              <w:t>:</w:t>
+            </w:r>
+          </w:p>
+          <w:p>
+            <w:r>
+              <w:rPr>
+                <w:noProof/>
+              </w:rPr>
+              <w:drawing>
+                <wp:inline distT="0" distB="0" distL="0" distR="0" wp14:anchorId="28592EDA" wp14:editId="2B66958F">
+                  <wp:extent cx="3488690" cy="794385"/>
+                  <wp:effectExtent l="0" t="0" r="0" b="5715"/>
+                  <wp:docPr id="11" name="Picture 11"/>
+                  <wp:cNvGraphicFramePr>
+                    <a:graphicFrameLocks xmlns:a="http://schemas.openxmlformats.org/drawingml/2006/main" noChangeAspect="1"/>
+                  </wp:cNvGraphicFramePr>
+                  <a:graphic xmlns:a="http://schemas.openxmlformats.org/drawingml/2006/main">
+                    <a:graphicData uri="http://schemas.openxmlformats.org/drawingml/2006/picture">
+                      <pic:pic xmlns:pic="http://schemas.openxmlformats.org/drawingml/2006/picture">
+                        <pic:nvPicPr>
+                          <pic:cNvPr id="0" name="Picture 1"/>
+                          <pic:cNvPicPr>
+                            <a:picLocks noChangeAspect="1" noChangeArrowheads="1"/>
+                          </pic:cNvPicPr>
+                        </pic:nvPicPr>
+                        <pic:blipFill>
+                          <a:blip r:embed="rId15">
+                            <a:extLst>
+                              <a:ext uri="{28A0092B-C50C-407E-A947-70E740481C1C}">
+                                <a14:useLocalDpi xmlns:a14="http://schemas.microsoft.com/office/drawing/2010/main" val="0"/>
+                              </a:ext>
+                            </a:extLst>
+                          </a:blip>
+                          <a:srcRect/>
+                          <a:stretch>
+                            <a:fillRect/>
+                          </a:stretch>
+                        </pic:blipFill>
+                        <pic:spPr bwMode="auto">
+                          <a:xfrm>
+                            <a:off x="0" y="0"/>
+                            <a:ext cx="3488690" cy="794385"/>
+                          </a:xfrm>
+                          <a:prstGeom prst="rect">
+                            <a:avLst/>
+                          </a:prstGeom>
+                          <a:noFill/>
+                          <a:ln>
+                            <a:noFill/>
+                          </a:ln>
+                        </pic:spPr>
+                      </pic:pic>
+                    </a:graphicData>
+                  </a:graphic>
+                </wp:inline>
+              </w:drawing>
+            </w:r>
+          </w:p>
+          <w:p/>
+          <w:p>
+            <w:pPr>
+              <w:pStyle w:val="ListParagraph"/>
+              <w:numPr>
+                <w:ilvl w:val="0"/>
+                <w:numId w:val="4"/>
+              </w:numPr>
+            </w:pPr>
+            <w:r>
+              <w:t>Run Bug 1 FAT</w:t>
+            </w:r>
+          </w:p>
+          <w:p>
+            <w:pPr>
+              <w:pStyle w:val="ListParagraph"/>
+              <w:numPr>
+                <w:ilvl w:val="0"/>
+                <w:numId w:val="4"/>
+              </w:numPr>
+            </w:pPr>
+            <w:r>
+              <w:t>Step the program through until break point is reached</w:t>
+            </w:r>
+            <w:r>
+              <w:t>:</w:t>
+            </w:r>
+          </w:p>
+          <w:p>
+            <w:pPr>
+              <w:pStyle w:val="ListParagraph"/>
+            </w:pPr>
+          </w:p>
+          <w:p>
+            <w:pPr>
+              <w:pStyle w:val="ListParagraph"/>
+            </w:pPr>
+            <w:r>
+              <w:t>Return the 2-day overdue item:</w:t>
+            </w:r>
+          </w:p>
+          <w:p>
+            <w:pPr>
+              <w:pStyle w:val="ListParagraph"/>
+            </w:pPr>
+            <w:r>
+              <w:rPr>
+                <w:noProof/>
+              </w:rPr>
+              <w:drawing>
+                <wp:anchor distT="0" distB="0" distL="114300" distR="114300" simplePos="0" relativeHeight="251668480" behindDoc="0" locked="0" layoutInCell="1" allowOverlap="1" wp14:anchorId="4FE83AF7" wp14:editId="54B71B90">
+                  <wp:simplePos x="0" y="0"/>
+                  <wp:positionH relativeFrom="column">
+                    <wp:posOffset>145052</wp:posOffset>
+                  </wp:positionH>
+                  <wp:positionV relativeFrom="paragraph">
+                    <wp:posOffset>1645648</wp:posOffset>
+                  </wp:positionV>
+                  <wp:extent cx="3728085" cy="688975"/>
+                  <wp:effectExtent l="0" t="0" r="5715" b="0"/>
+                  <wp:wrapSquare wrapText="bothSides"/>
+                  <wp:docPr id="13" name="Picture 13"/>
+                  <wp:cNvGraphicFramePr>
+                    <a:graphicFrameLocks xmlns:a="http://schemas.openxmlformats.org/drawingml/2006/main" noChangeAspect="1"/>
+                  </wp:cNvGraphicFramePr>
+                  <a:graphic xmlns:a="http://schemas.openxmlformats.org/drawingml/2006/main">
+                    <a:graphicData uri="http://schemas.openxmlformats.org/drawingml/2006/picture">
+                      <pic:pic xmlns:pic="http://schemas.openxmlformats.org/drawingml/2006/picture">
+                        <pic:nvPicPr>
+                          <pic:cNvPr id="0" name="Picture 3"/>
+                          <pic:cNvPicPr>
+                            <a:picLocks noChangeAspect="1" noChangeArrowheads="1"/>
+                          </pic:cNvPicPr>
+                        </pic:nvPicPr>
+                        <pic:blipFill>
+                          <a:blip r:embed="rId16">
+                            <a:extLst>
+                              <a:ext uri="{28A0092B-C50C-407E-A947-70E740481C1C}">
+                                <a14:useLocalDpi xmlns:a14="http://schemas.microsoft.com/office/drawing/2010/main" val="0"/>
+                              </a:ext>
+                            </a:extLst>
+                          </a:blip>
+                          <a:srcRect/>
+                          <a:stretch>
+                            <a:fillRect/>
+                          </a:stretch>
+                        </pic:blipFill>
+                        <pic:spPr bwMode="auto">
+                          <a:xfrm>
+                            <a:off x="0" y="0"/>
+                            <a:ext cx="3728085" cy="688975"/>
+                          </a:xfrm>
+                          <a:prstGeom prst="rect">
+                            <a:avLst/>
+                          </a:prstGeom>
+                          <a:noFill/>
+                          <a:ln>
+                            <a:noFill/>
+                          </a:ln>
+                        </pic:spPr>
+                      </pic:pic>
+                    </a:graphicData>
+                  </a:graphic>
+                </wp:anchor>
+              </w:drawing>
+            </w:r>
+            <w:r>
+              <w:rPr>
+                <w:noProof/>
+              </w:rPr>
+              <w:drawing>
+                <wp:inline distT="0" distB="0" distL="0" distR="0" wp14:anchorId="0461295C" wp14:editId="0B48322A">
+                  <wp:extent cx="2035810" cy="1301115"/>
+                  <wp:effectExtent l="0" t="0" r="2540" b="0"/>
+                  <wp:docPr id="12" name="Picture 12"/>
+                  <wp:cNvGraphicFramePr>
+                    <a:graphicFrameLocks xmlns:a="http://schemas.openxmlformats.org/drawingml/2006/main" noChangeAspect="1"/>
+                  </wp:cNvGraphicFramePr>
+                  <a:graphic xmlns:a="http://schemas.openxmlformats.org/drawingml/2006/main">
+                    <a:graphicData uri="http://schemas.openxmlformats.org/drawingml/2006/picture">
+                      <pic:pic xmlns:pic="http://schemas.openxmlformats.org/drawingml/2006/picture">
+                        <pic:nvPicPr>
+                          <pic:cNvPr id="0" name="Picture 2"/>
+                          <pic:cNvPicPr>
+                            <a:picLocks noChangeAspect="1" noChangeArrowheads="1"/>
+                          </pic:cNvPicPr>
+                        </pic:nvPicPr>
+                        <pic:blipFill>
+                          <a:blip r:embed="rId17">
+                            <a:extLst>
+                              <a:ext uri="{28A0092B-C50C-407E-A947-70E740481C1C}">
+                                <a14:useLocalDpi xmlns:a14="http://schemas.microsoft.com/office/drawing/2010/main" val="0"/>
+                              </a:ext>
+                            </a:extLst>
+                          </a:blip>
+                          <a:srcRect/>
+                          <a:stretch>
+                            <a:fillRect/>
+                          </a:stretch>
+                        </pic:blipFill>
+                        <pic:spPr bwMode="auto">
+                          <a:xfrm>
+                            <a:off x="0" y="0"/>
+                            <a:ext cx="2035810" cy="1301115"/>
+                          </a:xfrm>
+                          <a:prstGeom prst="rect">
+                            <a:avLst/>
+                          </a:prstGeom>
+                          <a:noFill/>
+                          <a:ln>
+                            <a:noFill/>
+                          </a:ln>
+                        </pic:spPr>
+                      </pic:pic>
+                    </a:graphicData>
+                  </a:graphic>
+                </wp:inline>
+              </w:drawing>
+            </w:r>
+            <w:r>
+              <w:br/>
+            </w:r>
+            <w:r>
+              <w:br/>
+            </w:r>
+            <w:r>
+              <w:t>fine = 2.0 == sane.</w:t>
+            </w:r>
+            <w:r>
+              <w:br/>
+            </w:r>
+          </w:p>
+          <w:p>
+            <w:pPr>
+              <w:pStyle w:val="ListParagraph"/>
+            </w:pPr>
+            <w:r>
+              <w:br/>
+            </w:r>
+            <w:r>
+              <w:t>finesOwing = 2.0 + 2.0 = 4.0</w:t>
+            </w:r>
+            <w:r>
+              <w:t>.</w:t>
+            </w:r>
+          </w:p>
+          <w:p>
+            <w:pPr>
+              <w:pStyle w:val="ListParagraph"/>
+            </w:pPr>
+            <w:r>
+              <w:rPr>
+                <w:noProof/>
+              </w:rPr>
+              <w:drawing>
+                <wp:anchor distT="0" distB="0" distL="114300" distR="114300" simplePos="0" relativeHeight="251667456" behindDoc="0" locked="0" layoutInCell="1" allowOverlap="1" wp14:anchorId="7F9027CA" wp14:editId="66CF55D6">
+                  <wp:simplePos x="0" y="0"/>
+                  <wp:positionH relativeFrom="column">
+                    <wp:posOffset>128724</wp:posOffset>
+                  </wp:positionH>
+                  <wp:positionV relativeFrom="paragraph">
+                    <wp:posOffset>235495</wp:posOffset>
+                  </wp:positionV>
+                  <wp:extent cx="3973195" cy="272415"/>
+                  <wp:effectExtent l="0" t="0" r="8255" b="0"/>
+                  <wp:wrapSquare wrapText="bothSides"/>
+                  <wp:docPr id="14" name="Picture 14"/>
+                  <wp:cNvGraphicFramePr>
+                    <a:graphicFrameLocks xmlns:a="http://schemas.openxmlformats.org/drawingml/2006/main" noChangeAspect="1"/>
+                  </wp:cNvGraphicFramePr>
+                  <a:graphic xmlns:a="http://schemas.openxmlformats.org/drawingml/2006/main">
+                    <a:graphicData uri="http://schemas.openxmlformats.org/drawingml/2006/picture">
+                      <pic:pic xmlns:pic="http://schemas.openxmlformats.org/drawingml/2006/picture">
+                        <pic:nvPicPr>
+                          <pic:cNvPr id="0" name="Picture 4"/>
+                          <pic:cNvPicPr>
+                            <a:picLocks noChangeAspect="1" noChangeArrowheads="1"/>
+                          </pic:cNvPicPr>
+                        </pic:nvPicPr>
+                        <pic:blipFill>
+                          <a:blip r:embed="rId18">
+                            <a:extLst>
+                              <a:ext uri="{28A0092B-C50C-407E-A947-70E740481C1C}">
+                                <a14:useLocalDpi xmlns:a14="http://schemas.microsoft.com/office/drawing/2010/main" val="0"/>
+                              </a:ext>
+                            </a:extLst>
+                          </a:blip>
+                          <a:srcRect/>
+                          <a:stretch>
+                            <a:fillRect/>
+                          </a:stretch>
+                        </pic:blipFill>
+                        <pic:spPr bwMode="auto">
+                          <a:xfrm>
+                            <a:off x="0" y="0"/>
+                            <a:ext cx="3973195" cy="272415"/>
+                          </a:xfrm>
+                          <a:prstGeom prst="rect">
+                            <a:avLst/>
+                          </a:prstGeom>
+                          <a:noFill/>
+                          <a:ln>
+                            <a:noFill/>
+                          </a:ln>
+                        </pic:spPr>
+                      </pic:pic>
+                    </a:graphicData>
+                  </a:graphic>
+                </wp:anchor>
+              </w:drawing>
+            </w:r>
+            <w:r>
+              <w:t xml:space="preserve">finesOwing = </w:t>
+            </w:r>
+            <w:r>
+              <w:rPr>
+                <w:b/>
+                <w:bCs/>
+              </w:rPr>
+              <w:t>infected.</w:t>
+            </w:r>
+            <w:r>
+              <w:br/>
+            </w:r>
+            <w:r>
+              <w:br/>
+            </w:r>
+          </w:p>
+          <w:p>
+            <w:pPr>
+              <w:pStyle w:val="ListParagraph"/>
+            </w:pPr>
+          </w:p>
+        </w:tc>
+      </w:tr>
+      <w:tr>
+        <w:tc>
+          <w:tcPr>
+            <w:tcW w:w="1810" w:type="dxa"/>
+          </w:tcPr>
+          <w:p>
+            <w:r>
+              <w:rPr>
+                <w:b/>
+                <w:bCs/>
+              </w:rPr>
+              <w:t>Result</w:t>
+            </w:r>
+          </w:p>
+        </w:tc>
+        <w:tc>
+          <w:tcPr>
+            <w:tcW w:w="7206" w:type="dxa"/>
+          </w:tcPr>
+          <w:p>
+            <w:r>
+              <w:t>finesOwing = 4.0</w:t>
+            </w:r>
+          </w:p>
+        </w:tc>
+      </w:tr>
+      <w:tr>
+        <w:tc>
+          <w:tcPr>
+            <w:tcW w:w="1810" w:type="dxa"/>
+          </w:tcPr>
+          <w:p>
+            <w:pPr>
+              <w:rPr>
+                <w:b/>
+                <w:bCs/>
+              </w:rPr>
+            </w:pPr>
+            <w:r>
+              <w:rPr>
+                <w:b/>
+                <w:bCs/>
+              </w:rPr>
+              <w:t>Conclusion</w:t>
+            </w:r>
+          </w:p>
+        </w:tc>
+        <w:tc>
+          <w:tcPr>
+            <w:tcW w:w="7206" w:type="dxa"/>
+          </w:tcPr>
+          <w:p>
+            <w:r>
+              <w:t xml:space="preserve">Hypothesis is </w:t>
+            </w:r>
+            <w:r>
+              <w:t>accepted.</w:t>
+            </w:r>
+          </w:p>
+        </w:tc>
+      </w:tr>
+    </w:tbl>
+    <w:p>
+      <w:pPr>
+        <w:pStyle w:val="Heading2"/>
+      </w:pPr>
+      <w:r>
+        <w:lastRenderedPageBreak/>
+        <w:t xml:space="preserve">Hypothesis </w:t>
+      </w:r>
+      <w:r>
+        <w:t>3</w:t>
+      </w:r>
+      <w:r>
+        <w:t>:</w:t>
+      </w:r>
+    </w:p>
+    <w:tbl>
+      <w:tblPr>
+        <w:tblStyle w:val="TableGrid"/>
+        <w:tblW w:w="0" w:type="auto"/>
+        <w:tblLook w:val="04A0" w:firstRow="1" w:lastRow="0" w:firstColumn="1" w:lastColumn="0" w:noHBand="0" w:noVBand="1"/>
+      </w:tblPr>
+      <w:tblGrid>
+        <w:gridCol w:w="2263"/>
+        <w:gridCol w:w="6753"/>
+      </w:tblGrid>
+      <w:tr>
+        <w:tc>
+          <w:tcPr>
+            <w:tcW w:w="2263" w:type="dxa"/>
+          </w:tcPr>
+          <w:p>
+            <w:r>
+              <w:rPr>
+                <w:b/>
+                <w:bCs/>
+              </w:rPr>
+              <w:t>Description</w:t>
+            </w:r>
+          </w:p>
+        </w:tc>
+        <w:tc>
+          <w:tcPr>
+            <w:tcW w:w="6753" w:type="dxa"/>
+          </w:tcPr>
+          <w:p>
+            <w:r>
+              <w:t xml:space="preserve">From the bug trace above, we now know that </w:t>
+            </w:r>
+            <w:r>
+              <w:t>finesOwing is infected. The amount seems to be doubled. We also</w:t>
+            </w:r>
+            <w:r>
+              <w:t xml:space="preserve"> know during the Bug1Test, the fine the patron incurs is $6.00</w:t>
+            </w:r>
+            <w:r>
+              <w:t xml:space="preserve"> meaning </w:t>
+            </w:r>
+            <w:r>
+              <w:t>that the fine is actually incurred 3 times. We now need to find the source of this duplication.</w:t>
+            </w:r>
+            <w:r>
+              <w:br/>
+            </w:r>
+            <w:r>
+              <w:br/>
+              <w:t xml:space="preserve">We can debug trace </w:t>
+            </w:r>
+            <w:r>
+              <w:rPr>
+                <w:rFonts w:ascii="Courier New" w:hAnsi="Courier New" w:cs="Courier New"/>
+                <w:color w:val="0033B3"/>
+                <w:sz w:val="20"/>
+                <w:szCs w:val="20"/>
+              </w:rPr>
+              <w:t xml:space="preserve">public void </w:t>
+            </w:r>
+            <w:r>
+              <w:rPr>
+                <w:rFonts w:ascii="Courier New" w:hAnsi="Courier New" w:cs="Courier New"/>
+                <w:color w:val="00627A"/>
+                <w:sz w:val="20"/>
+                <w:szCs w:val="20"/>
+              </w:rPr>
+              <w:t>dischargeLoan</w:t>
+            </w:r>
+            <w:r>
+              <w:rPr>
+                <w:rFonts w:ascii="Courier New" w:hAnsi="Courier New" w:cs="Courier New"/>
+                <w:color w:val="080808"/>
+                <w:sz w:val="20"/>
+                <w:szCs w:val="20"/>
+              </w:rPr>
+              <w:t>(</w:t>
+            </w:r>
+            <w:r>
+              <w:rPr>
+                <w:rFonts w:ascii="Courier New" w:hAnsi="Courier New" w:cs="Courier New"/>
+                <w:color w:val="0033B3"/>
+                <w:sz w:val="20"/>
+                <w:szCs w:val="20"/>
+              </w:rPr>
+              <w:t>Loan</w:t>
+            </w:r>
+            <w:r>
+              <w:rPr>
+                <w:rFonts w:ascii="Courier New" w:hAnsi="Courier New" w:cs="Courier New"/>
+                <w:color w:val="0033B3"/>
+                <w:sz w:val="20"/>
+                <w:szCs w:val="20"/>
+              </w:rPr>
+              <w:t xml:space="preserve"> </w:t>
+            </w:r>
+            <w:r>
+              <w:rPr>
+                <w:rFonts w:ascii="Courier New" w:hAnsi="Courier New" w:cs="Courier New"/>
+                <w:color w:val="080808"/>
+                <w:sz w:val="20"/>
+                <w:szCs w:val="20"/>
+              </w:rPr>
+              <w:t>loan</w:t>
+            </w:r>
+            <w:r>
+              <w:rPr>
+                <w:rFonts w:ascii="Courier New" w:hAnsi="Courier New" w:cs="Courier New"/>
+                <w:color w:val="080808"/>
+                <w:sz w:val="20"/>
+                <w:szCs w:val="20"/>
+              </w:rPr>
+              <w:t>)</w:t>
+            </w:r>
+            <w:r>
+              <w:t xml:space="preserve"> to see what value finesOwing is updated to.</w:t>
+            </w:r>
+          </w:p>
+        </w:tc>
+      </w:tr>
+      <w:tr>
+        <w:tc>
+          <w:tcPr>
+            <w:tcW w:w="2263" w:type="dxa"/>
+          </w:tcPr>
+          <w:p>
+            <w:pPr>
+              <w:rPr>
+                <w:b/>
+                <w:bCs/>
+              </w:rPr>
+            </w:pPr>
+            <w:r>
+              <w:rPr>
+                <w:b/>
+                <w:bCs/>
+              </w:rPr>
+              <w:t>Class</w:t>
+            </w:r>
+          </w:p>
+        </w:tc>
+        <w:tc>
+          <w:tcPr>
+            <w:tcW w:w="6753" w:type="dxa"/>
+          </w:tcPr>
+          <w:p>
+            <w:pPr>
+              <w:rPr>
+                <w:rFonts w:ascii="Courier New" w:hAnsi="Courier New" w:cs="Courier New"/>
+              </w:rPr>
+            </w:pPr>
+            <w:r>
+              <w:rPr>
+                <w:rFonts w:ascii="Courier New" w:hAnsi="Courier New" w:cs="Courier New"/>
+              </w:rPr>
+              <w:t>Patron.java</w:t>
+            </w:r>
+          </w:p>
+        </w:tc>
+      </w:tr>
+      <w:tr>
+        <w:tc>
+          <w:tcPr>
+            <w:tcW w:w="2263" w:type="dxa"/>
+          </w:tcPr>
+          <w:p>
+            <w:pPr>
+              <w:rPr>
+                <w:b/>
+                <w:bCs/>
+              </w:rPr>
+            </w:pPr>
+            <w:r>
+              <w:rPr>
+                <w:b/>
+                <w:bCs/>
+              </w:rPr>
+              <w:t>Line / Variable</w:t>
+            </w:r>
+          </w:p>
+        </w:tc>
+        <w:tc>
+          <w:tcPr>
+            <w:tcW w:w="6753" w:type="dxa"/>
+          </w:tcPr>
+          <w:p>
+            <w:pPr>
+              <w:rPr>
+                <w:rFonts w:ascii="Courier New" w:hAnsi="Courier New" w:cs="Courier New"/>
+              </w:rPr>
+            </w:pPr>
+            <w:r>
+              <w:rPr>
+                <w:rFonts w:ascii="Courier New" w:hAnsi="Courier New" w:cs="Courier New"/>
+              </w:rPr>
+              <w:t>Variable: finesOwing</w:t>
+            </w:r>
+          </w:p>
+          <w:p>
+            <w:pPr>
+              <w:rPr>
+                <w:rFonts w:ascii="Courier New" w:hAnsi="Courier New" w:cs="Courier New"/>
+              </w:rPr>
+            </w:pPr>
+            <w:r>
+              <w:rPr>
+                <w:rFonts w:ascii="Courier New" w:hAnsi="Courier New" w:cs="Courier New"/>
+              </w:rPr>
+              <w:t>Line: 82</w:t>
+            </w:r>
+          </w:p>
+        </w:tc>
+      </w:tr>
+      <w:tr>
+        <w:tc>
+          <w:tcPr>
+            <w:tcW w:w="2263" w:type="dxa"/>
+          </w:tcPr>
+          <w:p>
+            <w:pPr>
+              <w:rPr>
+                <w:b/>
+                <w:bCs/>
+              </w:rPr>
+            </w:pPr>
+            <w:r>
+              <w:rPr>
+                <w:b/>
+                <w:bCs/>
+              </w:rPr>
+              <w:t>Prediction</w:t>
+            </w:r>
+          </w:p>
+        </w:tc>
+        <w:tc>
+          <w:tcPr>
+            <w:tcW w:w="6753" w:type="dxa"/>
+          </w:tcPr>
+          <w:p>
+            <w:pPr>
+              <w:rPr>
+                <w:rFonts w:ascii="Courier New" w:hAnsi="Courier New" w:cs="Courier New"/>
+              </w:rPr>
+            </w:pPr>
+            <w:r>
+              <w:rPr>
+                <w:rFonts w:ascii="Courier New" w:hAnsi="Courier New" w:cs="Courier New"/>
+              </w:rPr>
+              <w:t>finesOwing</w:t>
+            </w:r>
+            <w:r>
+              <w:rPr>
+                <w:rFonts w:ascii="Courier New" w:hAnsi="Courier New" w:cs="Courier New"/>
+              </w:rPr>
+              <w:t xml:space="preserve"> = $6.00</w:t>
+            </w:r>
+          </w:p>
+        </w:tc>
+      </w:tr>
+      <w:tr>
+        <w:tc>
+          <w:tcPr>
+            <w:tcW w:w="2263" w:type="dxa"/>
+          </w:tcPr>
+          <w:p>
+            <w:pPr>
+              <w:rPr>
+                <w:b/>
+                <w:bCs/>
+              </w:rPr>
+            </w:pPr>
+            <w:r>
+              <w:rPr>
+                <w:b/>
+                <w:bCs/>
+              </w:rPr>
+              <w:t>Test</w:t>
+            </w:r>
+          </w:p>
+        </w:tc>
+        <w:tc>
+          <w:tcPr>
+            <w:tcW w:w="6753" w:type="dxa"/>
+          </w:tcPr>
+          <w:p>
+            <w:pPr>
+              <w:pStyle w:val="ListParagraph"/>
+              <w:numPr>
+                <w:ilvl w:val="0"/>
+                <w:numId w:val="5"/>
+              </w:numPr>
+            </w:pPr>
+            <w:r>
+              <w:t xml:space="preserve">Enter breakpoint in line </w:t>
+            </w:r>
+            <w:r>
+              <w:t>82:</w:t>
+            </w:r>
+          </w:p>
+          <w:p>
+            <w:r>
+              <w:rPr>
+                <w:noProof/>
+              </w:rPr>
+              <w:drawing>
+                <wp:inline distT="0" distB="0" distL="0" distR="0" wp14:anchorId="0F3E1177" wp14:editId="581AC7D8">
+                  <wp:extent cx="3739515" cy="495300"/>
+                  <wp:effectExtent l="0" t="0" r="0" b="0"/>
+                  <wp:docPr id="20" name="Picture 20"/>
+                  <wp:cNvGraphicFramePr>
+                    <a:graphicFrameLocks xmlns:a="http://schemas.openxmlformats.org/drawingml/2006/main" noChangeAspect="1"/>
+                  </wp:cNvGraphicFramePr>
+                  <a:graphic xmlns:a="http://schemas.openxmlformats.org/drawingml/2006/main">
+                    <a:graphicData uri="http://schemas.openxmlformats.org/drawingml/2006/picture">
+                      <pic:pic xmlns:pic="http://schemas.openxmlformats.org/drawingml/2006/picture">
+                        <pic:nvPicPr>
+                          <pic:cNvPr id="0" name="Picture 5"/>
+                          <pic:cNvPicPr>
+                            <a:picLocks noChangeAspect="1" noChangeArrowheads="1"/>
+                          </pic:cNvPicPr>
+                        </pic:nvPicPr>
+                        <pic:blipFill>
+                          <a:blip r:embed="rId19">
+                            <a:extLst>
+                              <a:ext uri="{28A0092B-C50C-407E-A947-70E740481C1C}">
+                                <a14:useLocalDpi xmlns:a14="http://schemas.microsoft.com/office/drawing/2010/main" val="0"/>
+                              </a:ext>
+                            </a:extLst>
+                          </a:blip>
+                          <a:srcRect/>
+                          <a:stretch>
+                            <a:fillRect/>
+                          </a:stretch>
+                        </pic:blipFill>
+                        <pic:spPr bwMode="auto">
+                          <a:xfrm>
+                            <a:off x="0" y="0"/>
+                            <a:ext cx="3739515" cy="495300"/>
+                          </a:xfrm>
+                          <a:prstGeom prst="rect">
+                            <a:avLst/>
+                          </a:prstGeom>
+                          <a:noFill/>
+                          <a:ln>
+                            <a:noFill/>
+                          </a:ln>
+                        </pic:spPr>
+                      </pic:pic>
+                    </a:graphicData>
+                  </a:graphic>
+                </wp:inline>
+              </w:drawing>
+            </w:r>
+          </w:p>
+          <w:p/>
+          <w:p>
+            <w:pPr>
+              <w:pStyle w:val="ListParagraph"/>
+              <w:numPr>
+                <w:ilvl w:val="0"/>
+                <w:numId w:val="5"/>
+              </w:numPr>
+            </w:pPr>
+            <w:r>
+              <w:t>Run Bug 1 FAT</w:t>
+            </w:r>
+          </w:p>
+          <w:p>
+            <w:pPr>
+              <w:pStyle w:val="ListParagraph"/>
+              <w:numPr>
+                <w:ilvl w:val="0"/>
+                <w:numId w:val="5"/>
+              </w:numPr>
+            </w:pPr>
+            <w:r>
+              <w:t>Step the program through until break point is reached:</w:t>
+            </w:r>
+          </w:p>
+          <w:p>
+            <w:pPr>
+              <w:pStyle w:val="ListParagraph"/>
+            </w:pPr>
+            <w:r>
+              <w:t>Return the 2-day overdue item:</w:t>
+            </w:r>
+          </w:p>
+          <w:p>
+            <w:pPr>
+              <w:pStyle w:val="ListParagraph"/>
+            </w:pPr>
+            <w:r>
+              <w:rPr>
+                <w:noProof/>
+              </w:rPr>
+              <w:drawing>
+                <wp:inline distT="0" distB="0" distL="0" distR="0" wp14:anchorId="3BFDD17E" wp14:editId="37F37CB8">
+                  <wp:extent cx="1654810" cy="1057613"/>
+                  <wp:effectExtent l="0" t="0" r="2540" b="9525"/>
+                  <wp:docPr id="16" name="Picture 16" descr="Text&#10;&#10;Description automatically generated"/>
+                  <wp:cNvGraphicFramePr>
+                    <a:graphicFrameLocks xmlns:a="http://schemas.openxmlformats.org/drawingml/2006/main" noChangeAspect="1"/>
+                  </wp:cNvGraphicFramePr>
+                  <a:graphic xmlns:a="http://schemas.openxmlformats.org/drawingml/2006/main">
+                    <a:graphicData uri="http://schemas.openxmlformats.org/drawingml/2006/picture">
+                      <pic:pic xmlns:pic="http://schemas.openxmlformats.org/drawingml/2006/picture">
+                        <pic:nvPicPr>
+                          <pic:cNvPr id="16" name="Picture 16" descr="Text&#10;&#10;Description automatically generated"/>
+                          <pic:cNvPicPr>
+                            <a:picLocks noChangeAspect="1" noChangeArrowheads="1"/>
+                          </pic:cNvPicPr>
+                        </pic:nvPicPr>
+                        <pic:blipFill>
+                          <a:blip r:embed="rId17">
+                            <a:extLst>
+                              <a:ext uri="{28A0092B-C50C-407E-A947-70E740481C1C}">
+                                <a14:useLocalDpi xmlns:a14="http://schemas.microsoft.com/office/drawing/2010/main" val="0"/>
+                              </a:ext>
+                            </a:extLst>
+                          </a:blip>
+                          <a:srcRect/>
+                          <a:stretch>
+                            <a:fillRect/>
+                          </a:stretch>
+                        </pic:blipFill>
+                        <pic:spPr bwMode="auto">
+                          <a:xfrm>
+                            <a:off x="0" y="0"/>
+                            <a:ext cx="1659113" cy="1060363"/>
+                          </a:xfrm>
+                          <a:prstGeom prst="rect">
+                            <a:avLst/>
+                          </a:prstGeom>
+                          <a:noFill/>
+                          <a:ln>
+                            <a:noFill/>
+                          </a:ln>
+                        </pic:spPr>
+                      </pic:pic>
+                    </a:graphicData>
+                  </a:graphic>
+                </wp:inline>
+              </w:drawing>
+            </w:r>
+            <w:r>
+              <w:br/>
+            </w:r>
+          </w:p>
+          <w:p>
+            <w:pPr>
+              <w:pStyle w:val="ListParagraph"/>
+            </w:pPr>
+            <w:r>
+              <w:rPr>
+                <w:rFonts w:ascii="Courier New" w:hAnsi="Courier New" w:cs="Courier New"/>
+              </w:rPr>
+              <w:t>finesOwing</w:t>
+            </w:r>
+            <w:r>
+              <w:t xml:space="preserve"> = </w:t>
+            </w:r>
+            <w:r>
+              <w:t>4.0</w:t>
+            </w:r>
+            <w:r>
+              <w:t xml:space="preserve"> == </w:t>
+            </w:r>
+            <w:r>
+              <w:rPr>
+                <w:b/>
+                <w:bCs/>
+              </w:rPr>
+              <w:t>infected.</w:t>
+            </w:r>
+            <w:r>
+              <w:br/>
+            </w:r>
+            <w:r>
+              <w:rPr>
+                <w:noProof/>
+              </w:rPr>
+              <w:drawing>
+                <wp:inline distT="0" distB="0" distL="0" distR="0" wp14:anchorId="716E9408" wp14:editId="037D4B17">
+                  <wp:extent cx="2493010" cy="751205"/>
+                  <wp:effectExtent l="0" t="0" r="2540" b="0"/>
+                  <wp:docPr id="22" name="Picture 22"/>
+                  <wp:cNvGraphicFramePr>
+                    <a:graphicFrameLocks xmlns:a="http://schemas.openxmlformats.org/drawingml/2006/main" noChangeAspect="1"/>
+                  </wp:cNvGraphicFramePr>
+                  <a:graphic xmlns:a="http://schemas.openxmlformats.org/drawingml/2006/main">
+                    <a:graphicData uri="http://schemas.openxmlformats.org/drawingml/2006/picture">
+                      <pic:pic xmlns:pic="http://schemas.openxmlformats.org/drawingml/2006/picture">
+                        <pic:nvPicPr>
+                          <pic:cNvPr id="0" name="Picture 7"/>
+                          <pic:cNvPicPr>
+                            <a:picLocks noChangeAspect="1" noChangeArrowheads="1"/>
+                          </pic:cNvPicPr>
+                        </pic:nvPicPr>
+                        <pic:blipFill>
+                          <a:blip r:embed="rId20">
+                            <a:extLst>
+                              <a:ext uri="{28A0092B-C50C-407E-A947-70E740481C1C}">
+                                <a14:useLocalDpi xmlns:a14="http://schemas.microsoft.com/office/drawing/2010/main" val="0"/>
+                              </a:ext>
+                            </a:extLst>
+                          </a:blip>
+                          <a:srcRect/>
+                          <a:stretch>
+                            <a:fillRect/>
+                          </a:stretch>
+                        </pic:blipFill>
+                        <pic:spPr bwMode="auto">
+                          <a:xfrm>
+                            <a:off x="0" y="0"/>
+                            <a:ext cx="2493010" cy="751205"/>
+                          </a:xfrm>
+                          <a:prstGeom prst="rect">
+                            <a:avLst/>
+                          </a:prstGeom>
+                          <a:noFill/>
+                          <a:ln>
+                            <a:noFill/>
+                          </a:ln>
+                        </pic:spPr>
+                      </pic:pic>
+                    </a:graphicData>
+                  </a:graphic>
+                </wp:inline>
+              </w:drawing>
+            </w:r>
+            <w:r>
+              <w:br/>
+            </w:r>
+          </w:p>
+          <w:p>
+            <w:pPr>
+              <w:pStyle w:val="ListParagraph"/>
+            </w:pPr>
+            <w:r>
+              <w:rPr>
+                <w:rFonts w:ascii="Courier New" w:hAnsi="Courier New" w:cs="Courier New"/>
+              </w:rPr>
+              <w:t>loan.getFines()</w:t>
+            </w:r>
+            <w:r>
+              <w:t xml:space="preserve"> = 2.0:</w:t>
+            </w:r>
+            <w:r>
+              <w:t xml:space="preserve"> </w:t>
+            </w:r>
+            <w:r>
+              <w:br/>
+            </w:r>
+            <w:r>
+              <w:rPr>
+                <w:noProof/>
+              </w:rPr>
+              <w:drawing>
+                <wp:inline distT="0" distB="0" distL="0" distR="0" wp14:anchorId="0CB6C7E7" wp14:editId="42D821C8">
+                  <wp:extent cx="1420495" cy="691515"/>
+                  <wp:effectExtent l="0" t="0" r="8255" b="0"/>
+                  <wp:docPr id="23" name="Picture 23"/>
+                  <wp:cNvGraphicFramePr>
+                    <a:graphicFrameLocks xmlns:a="http://schemas.openxmlformats.org/drawingml/2006/main" noChangeAspect="1"/>
+                  </wp:cNvGraphicFramePr>
+                  <a:graphic xmlns:a="http://schemas.openxmlformats.org/drawingml/2006/main">
+                    <a:graphicData uri="http://schemas.openxmlformats.org/drawingml/2006/picture">
+                      <pic:pic xmlns:pic="http://schemas.openxmlformats.org/drawingml/2006/picture">
+                        <pic:nvPicPr>
+                          <pic:cNvPr id="0" name="Picture 8"/>
+                          <pic:cNvPicPr>
+                            <a:picLocks noChangeAspect="1" noChangeArrowheads="1"/>
+                          </pic:cNvPicPr>
+                        </pic:nvPicPr>
+                        <pic:blipFill>
+                          <a:blip r:embed="rId21">
+                            <a:extLst>
+                              <a:ext uri="{28A0092B-C50C-407E-A947-70E740481C1C}">
+                                <a14:useLocalDpi xmlns:a14="http://schemas.microsoft.com/office/drawing/2010/main" val="0"/>
+                              </a:ext>
+                            </a:extLst>
+                          </a:blip>
+                          <a:srcRect/>
+                          <a:stretch>
+                            <a:fillRect/>
+                          </a:stretch>
+                        </pic:blipFill>
+                        <pic:spPr bwMode="auto">
+                          <a:xfrm>
+                            <a:off x="0" y="0"/>
+                            <a:ext cx="1420495" cy="691515"/>
+                          </a:xfrm>
+                          <a:prstGeom prst="rect">
+                            <a:avLst/>
+                          </a:prstGeom>
+                          <a:noFill/>
+                          <a:ln>
+                            <a:noFill/>
+                          </a:ln>
+                        </pic:spPr>
+                      </pic:pic>
+                    </a:graphicData>
+                  </a:graphic>
+                </wp:inline>
+              </w:drawing>
+            </w:r>
+            <w:r>
+              <w:br/>
+            </w:r>
+          </w:p>
+        </w:tc>
+      </w:tr>
+      <w:tr>
+        <w:tc>
+          <w:tcPr>
+            <w:tcW w:w="2263" w:type="dxa"/>
+          </w:tcPr>
+          <w:p>
+            <w:r>
+              <w:rPr>
+                <w:b/>
+                <w:bCs/>
+              </w:rPr>
+              <w:t>Result</w:t>
+            </w:r>
+          </w:p>
+        </w:tc>
+        <w:tc>
+          <w:tcPr>
+            <w:tcW w:w="6753" w:type="dxa"/>
+          </w:tcPr>
+          <w:p>
+            <w:r>
+              <w:rPr>
+                <w:rFonts w:ascii="Courier New" w:hAnsi="Courier New" w:cs="Courier New"/>
+              </w:rPr>
+              <w:t>finesOwing</w:t>
+            </w:r>
+            <w:r>
+              <w:t xml:space="preserve"> = 6.0:</w:t>
+            </w:r>
+          </w:p>
+        </w:tc>
+      </w:tr>
+      <w:tr>
+        <w:tc>
+          <w:tcPr>
+            <w:tcW w:w="2263" w:type="dxa"/>
+          </w:tcPr>
+          <w:p>
+            <w:pPr>
+              <w:rPr>
+                <w:b/>
+                <w:bCs/>
+              </w:rPr>
+            </w:pPr>
+            <w:r>
+              <w:rPr>
+                <w:b/>
+                <w:bCs/>
+              </w:rPr>
+              <w:t>Conclusion</w:t>
+            </w:r>
+          </w:p>
+        </w:tc>
+        <w:tc>
+          <w:tcPr>
+            <w:tcW w:w="6753" w:type="dxa"/>
+          </w:tcPr>
+          <w:p>
+            <w:r>
+              <w:t xml:space="preserve">Hypothesis is </w:t>
+            </w:r>
+            <w:r>
+              <w:t>accepted. finesOwing += loan.getFines() is a point of duplicating the amount in finesOwing.</w:t>
+            </w:r>
+          </w:p>
+        </w:tc>
+      </w:tr>
+    </w:tbl>
+    <w:p/>
+    <w:p/>
+    <w:p/>
+    <w:p/>
+    <w:p/>
+    <w:p>
+      <w:pPr>
+        <w:pStyle w:val="Heading2"/>
+      </w:pPr>
+      <w:r>
+        <w:lastRenderedPageBreak/>
+        <w:t xml:space="preserve">Hypothesis </w:t>
+      </w:r>
+      <w:r>
+        <w:t>4</w:t>
+      </w:r>
+      <w:r>
+        <w:t>:</w:t>
+      </w:r>
+    </w:p>
+    <w:tbl>
+      <w:tblPr>
+        <w:tblStyle w:val="TableGrid"/>
+        <w:tblW w:w="0" w:type="auto"/>
+        <w:tblLook w:val="04A0" w:firstRow="1" w:lastRow="0" w:firstColumn="1" w:lastColumn="0" w:noHBand="0" w:noVBand="1"/>
+      </w:tblPr>
+      <w:tblGrid>
+        <w:gridCol w:w="1300"/>
+        <w:gridCol w:w="7716"/>
+      </w:tblGrid>
+      <w:tr>
+        <w:tc>
+          <w:tcPr>
+            <w:tcW w:w="2263" w:type="dxa"/>
+          </w:tcPr>
+          <w:p>
+            <w:r>
+              <w:rPr>
+                <w:b/>
+                <w:bCs/>
+              </w:rPr>
+              <w:t>Description</w:t>
+            </w:r>
+          </w:p>
+        </w:tc>
+        <w:tc>
+          <w:tcPr>
+            <w:tcW w:w="6753" w:type="dxa"/>
+          </w:tcPr>
+          <w:p>
+            <w:r>
+              <w:t>We now know that line 82 unnecessarily adds 2.0 to the finesOwing variable. We can comment out / remove this line of code and continue o</w:t>
+            </w:r>
+            <w:r>
+              <w:t xml:space="preserve">ur </w:t>
+            </w:r>
+            <w:r>
+              <w:t>debugging</w:t>
+            </w:r>
+            <w:r>
+              <w:t xml:space="preserve"> as there is still a point of duplication.</w:t>
+            </w:r>
+          </w:p>
+        </w:tc>
+      </w:tr>
+      <w:tr>
+        <w:tc>
+          <w:tcPr>
+            <w:tcW w:w="2263" w:type="dxa"/>
+          </w:tcPr>
+          <w:p>
+            <w:pPr>
+              <w:rPr>
+                <w:b/>
+                <w:bCs/>
+              </w:rPr>
+            </w:pPr>
+            <w:r>
+              <w:rPr>
+                <w:b/>
+                <w:bCs/>
+              </w:rPr>
+              <w:t>Line / Variable</w:t>
+            </w:r>
+          </w:p>
+        </w:tc>
+        <w:tc>
+          <w:tcPr>
+            <w:tcW w:w="6753" w:type="dxa"/>
+          </w:tcPr>
+          <w:p>
+            <w:pPr>
+              <w:rPr>
+                <w:rFonts w:ascii="Courier New" w:hAnsi="Courier New" w:cs="Courier New"/>
+              </w:rPr>
+            </w:pPr>
+            <w:r>
+              <w:rPr>
+                <w:rFonts w:ascii="Courier New" w:hAnsi="Courier New" w:cs="Courier New"/>
+              </w:rPr>
+              <w:t>ReturnItemControl</w:t>
+            </w:r>
+            <w:r>
+              <w:rPr>
+                <w:rFonts w:ascii="Courier New" w:hAnsi="Courier New" w:cs="Courier New"/>
+              </w:rPr>
+              <w:t>.java</w:t>
+            </w:r>
+            <w:r>
+              <w:rPr>
+                <w:rFonts w:ascii="Courier New" w:hAnsi="Courier New" w:cs="Courier New"/>
+              </w:rPr>
+              <w:t xml:space="preserve">: 91 </w:t>
+            </w:r>
+          </w:p>
+          <w:p>
+            <w:pPr>
+              <w:rPr>
+                <w:rFonts w:ascii="Courier New" w:hAnsi="Courier New" w:cs="Courier New"/>
+              </w:rPr>
+            </w:pPr>
+            <w:r>
+              <w:rPr>
+                <w:rFonts w:ascii="Courier New" w:hAnsi="Courier New" w:cs="Courier New"/>
+              </w:rPr>
+              <w:t>library.dischargeLoan(currentLoan, isDamaged)</w:t>
+            </w:r>
+            <w:r>
+              <w:rPr>
+                <w:rFonts w:ascii="Courier New" w:hAnsi="Courier New" w:cs="Courier New"/>
+              </w:rPr>
+              <w:br/>
+            </w:r>
+            <w:r>
+              <w:rPr>
+                <w:rFonts w:ascii="Courier New" w:hAnsi="Courier New" w:cs="Courier New"/>
+              </w:rPr>
+              <w:br/>
+              <w:t>Library.java: 220</w:t>
+            </w:r>
+          </w:p>
+          <w:p>
+            <w:pPr>
+              <w:rPr>
+                <w:rFonts w:ascii="Courier New" w:hAnsi="Courier New" w:cs="Courier New"/>
+              </w:rPr>
+            </w:pPr>
+            <w:r>
+              <w:rPr>
+                <w:rFonts w:ascii="Courier New" w:hAnsi="Courier New" w:cs="Courier New"/>
+              </w:rPr>
+              <w:t>patron.incurFine(overDueFine);</w:t>
+            </w:r>
+          </w:p>
+          <w:p>
+            <w:pPr>
+              <w:rPr>
+                <w:rFonts w:ascii="Courier New" w:hAnsi="Courier New" w:cs="Courier New"/>
+              </w:rPr>
+            </w:pPr>
+          </w:p>
+          <w:p>
+            <w:pPr>
+              <w:rPr>
+                <w:rFonts w:ascii="Courier New" w:hAnsi="Courier New" w:cs="Courier New"/>
+              </w:rPr>
+            </w:pPr>
+            <w:r>
+              <w:rPr>
+                <w:rFonts w:ascii="Courier New" w:hAnsi="Courier New" w:cs="Courier New"/>
+              </w:rPr>
+              <w:t>Patron.java: 16</w:t>
+            </w:r>
+          </w:p>
+          <w:p>
+            <w:pPr>
+              <w:rPr>
+                <w:rFonts w:ascii="Courier New" w:hAnsi="Courier New" w:cs="Courier New"/>
+              </w:rPr>
+            </w:pPr>
+            <w:r>
+              <w:rPr>
+                <w:rFonts w:ascii="Courier New" w:hAnsi="Courier New" w:cs="Courier New"/>
+              </w:rPr>
+              <w:t>Private double finesOwing</w:t>
+            </w:r>
+          </w:p>
+          <w:p>
+            <w:pPr>
+              <w:rPr>
+                <w:rFonts w:ascii="Courier New" w:hAnsi="Courier New" w:cs="Courier New"/>
+              </w:rPr>
+            </w:pPr>
+            <w:r>
+              <w:rPr>
+                <w:rFonts w:ascii="Courier New" w:hAnsi="Courier New" w:cs="Courier New"/>
+              </w:rPr>
+              <w:br/>
+            </w:r>
+          </w:p>
+        </w:tc>
+      </w:tr>
+      <w:tr>
+        <w:tc>
+          <w:tcPr>
+            <w:tcW w:w="2263" w:type="dxa"/>
+          </w:tcPr>
+          <w:p>
+            <w:pPr>
+              <w:rPr>
+                <w:b/>
+                <w:bCs/>
+              </w:rPr>
+            </w:pPr>
+            <w:r>
+              <w:rPr>
+                <w:b/>
+                <w:bCs/>
+              </w:rPr>
+              <w:t>Prediction</w:t>
+            </w:r>
+          </w:p>
+        </w:tc>
+        <w:tc>
+          <w:tcPr>
+            <w:tcW w:w="6753" w:type="dxa"/>
+          </w:tcPr>
+          <w:p>
+            <w:pPr>
+              <w:rPr>
+                <w:rFonts w:ascii="Courier New" w:hAnsi="Courier New" w:cs="Courier New"/>
+              </w:rPr>
+            </w:pPr>
+            <w:r>
+              <w:rPr>
+                <w:rFonts w:ascii="Courier New" w:hAnsi="Courier New" w:cs="Courier New"/>
+              </w:rPr>
+              <w:t>library.dischargeLoan duplicates incurFine</w:t>
+            </w:r>
+          </w:p>
+        </w:tc>
+      </w:tr>
+      <w:tr>
+        <w:tc>
+          <w:tcPr>
+            <w:tcW w:w="2263" w:type="dxa"/>
+          </w:tcPr>
+          <w:p>
+            <w:pPr>
+              <w:rPr>
+                <w:b/>
+                <w:bCs/>
+              </w:rPr>
+            </w:pPr>
+            <w:r>
+              <w:rPr>
+                <w:b/>
+                <w:bCs/>
+              </w:rPr>
+              <w:t>Test</w:t>
+            </w:r>
+          </w:p>
+        </w:tc>
+        <w:tc>
+          <w:tcPr>
+            <w:tcW w:w="6753" w:type="dxa"/>
+          </w:tcPr>
+          <w:p>
+            <w:pPr>
+              <w:pStyle w:val="ListParagraph"/>
+              <w:numPr>
+                <w:ilvl w:val="0"/>
+                <w:numId w:val="6"/>
+              </w:numPr>
+            </w:pPr>
+            <w:r>
+              <w:t>Enter breakpoint</w:t>
+            </w:r>
+            <w:r>
+              <w:t>s on lines listed above.</w:t>
+            </w:r>
+          </w:p>
+          <w:p>
+            <w:pPr>
+              <w:pStyle w:val="ListParagraph"/>
+              <w:numPr>
+                <w:ilvl w:val="0"/>
+                <w:numId w:val="6"/>
+              </w:numPr>
+            </w:pPr>
+            <w:r>
+              <w:t>Run Bug 1 FAT</w:t>
+            </w:r>
+          </w:p>
+          <w:p>
+            <w:pPr>
+              <w:pStyle w:val="ListParagraph"/>
+              <w:numPr>
+                <w:ilvl w:val="0"/>
+                <w:numId w:val="6"/>
+              </w:numPr>
+            </w:pPr>
+            <w:r>
+              <w:t>Step the program through until break point is reached:</w:t>
+            </w:r>
+          </w:p>
+          <w:p>
+            <w:pPr>
+              <w:pStyle w:val="ListParagraph"/>
+            </w:pPr>
+            <w:r>
+              <w:t>Return the 2-day overdue item:</w:t>
+            </w:r>
+          </w:p>
+          <w:p>
+            <w:pPr>
+              <w:pStyle w:val="ListParagraph"/>
+            </w:pPr>
+            <w:r>
+              <w:rPr>
+                <w:noProof/>
+              </w:rPr>
+              <w:drawing>
+                <wp:anchor distT="0" distB="0" distL="114300" distR="114300" simplePos="0" relativeHeight="251670528" behindDoc="0" locked="0" layoutInCell="1" allowOverlap="1" wp14:anchorId="23B1FC3F" wp14:editId="554F0B14">
+                  <wp:simplePos x="0" y="0"/>
+                  <wp:positionH relativeFrom="column">
+                    <wp:posOffset>158478</wp:posOffset>
+                  </wp:positionH>
+                  <wp:positionV relativeFrom="paragraph">
+                    <wp:posOffset>2396399</wp:posOffset>
+                  </wp:positionV>
+                  <wp:extent cx="4288790" cy="658495"/>
+                  <wp:effectExtent l="0" t="0" r="0" b="8255"/>
+                  <wp:wrapSquare wrapText="bothSides"/>
+                  <wp:docPr id="32" name="Picture 32"/>
+                  <wp:cNvGraphicFramePr>
+                    <a:graphicFrameLocks xmlns:a="http://schemas.openxmlformats.org/drawingml/2006/main" noChangeAspect="1"/>
+                  </wp:cNvGraphicFramePr>
+                  <a:graphic xmlns:a="http://schemas.openxmlformats.org/drawingml/2006/main">
+                    <a:graphicData uri="http://schemas.openxmlformats.org/drawingml/2006/picture">
+                      <pic:pic xmlns:pic="http://schemas.openxmlformats.org/drawingml/2006/picture">
+                        <pic:nvPicPr>
+                          <pic:cNvPr id="0" name="Picture 12"/>
+                          <pic:cNvPicPr>
+                            <a:picLocks noChangeAspect="1" noChangeArrowheads="1"/>
+                          </pic:cNvPicPr>
+                        </pic:nvPicPr>
+                        <pic:blipFill>
+                          <a:blip r:embed="rId22">
+                            <a:extLst>
+                              <a:ext uri="{28A0092B-C50C-407E-A947-70E740481C1C}">
+                                <a14:useLocalDpi xmlns:a14="http://schemas.microsoft.com/office/drawing/2010/main" val="0"/>
+                              </a:ext>
+                            </a:extLst>
+                          </a:blip>
+                          <a:srcRect/>
+                          <a:stretch>
+                            <a:fillRect/>
+                          </a:stretch>
+                        </pic:blipFill>
+                        <pic:spPr bwMode="auto">
+                          <a:xfrm>
+                            <a:off x="0" y="0"/>
+                            <a:ext cx="4288790" cy="658495"/>
+                          </a:xfrm>
+                          <a:prstGeom prst="rect">
+                            <a:avLst/>
+                          </a:prstGeom>
+                          <a:noFill/>
+                          <a:ln>
+                            <a:noFill/>
+                          </a:ln>
+                        </pic:spPr>
+                      </pic:pic>
+                    </a:graphicData>
+                  </a:graphic>
+                </wp:anchor>
+              </w:drawing>
+            </w:r>
+            <w:r>
+              <w:rPr>
+                <w:rFonts w:ascii="Courier New" w:hAnsi="Courier New" w:cs="Courier New"/>
+                <w:noProof/>
+              </w:rPr>
+              <w:drawing>
+                <wp:anchor distT="0" distB="0" distL="114300" distR="114300" simplePos="0" relativeHeight="251669504" behindDoc="0" locked="0" layoutInCell="1" allowOverlap="1" wp14:anchorId="05FB888A" wp14:editId="25409E95">
+                  <wp:simplePos x="0" y="0"/>
+                  <wp:positionH relativeFrom="column">
+                    <wp:posOffset>65768</wp:posOffset>
+                  </wp:positionH>
+                  <wp:positionV relativeFrom="paragraph">
+                    <wp:posOffset>1564187</wp:posOffset>
+                  </wp:positionV>
+                  <wp:extent cx="4757238" cy="416904"/>
+                  <wp:effectExtent l="0" t="0" r="5715" b="2540"/>
+                  <wp:wrapSquare wrapText="bothSides"/>
+                  <wp:docPr id="31" name="Picture 31"/>
+                  <wp:cNvGraphicFramePr>
+                    <a:graphicFrameLocks xmlns:a="http://schemas.openxmlformats.org/drawingml/2006/main" noChangeAspect="1"/>
+                  </wp:cNvGraphicFramePr>
+                  <a:graphic xmlns:a="http://schemas.openxmlformats.org/drawingml/2006/main">
+                    <a:graphicData uri="http://schemas.openxmlformats.org/drawingml/2006/picture">
+                      <pic:pic xmlns:pic="http://schemas.openxmlformats.org/drawingml/2006/picture">
+                        <pic:nvPicPr>
+                          <pic:cNvPr id="0" name="Picture 11"/>
+                          <pic:cNvPicPr>
+                            <a:picLocks noChangeAspect="1" noChangeArrowheads="1"/>
+                          </pic:cNvPicPr>
+                        </pic:nvPicPr>
+                        <pic:blipFill>
+                          <a:blip r:embed="rId23">
+                            <a:extLst>
+                              <a:ext uri="{28A0092B-C50C-407E-A947-70E740481C1C}">
+                                <a14:useLocalDpi xmlns:a14="http://schemas.microsoft.com/office/drawing/2010/main" val="0"/>
+                              </a:ext>
+                            </a:extLst>
+                          </a:blip>
+                          <a:srcRect/>
+                          <a:stretch>
+                            <a:fillRect/>
+                          </a:stretch>
+                        </pic:blipFill>
+                        <pic:spPr bwMode="auto">
+                          <a:xfrm>
+                            <a:off x="0" y="0"/>
+                            <a:ext cx="4831470" cy="423409"/>
+                          </a:xfrm>
+                          <a:prstGeom prst="rect">
+                            <a:avLst/>
+                          </a:prstGeom>
+                          <a:noFill/>
+                          <a:ln>
+                            <a:noFill/>
+                          </a:ln>
+                        </pic:spPr>
+                      </pic:pic>
+                    </a:graphicData>
+                  </a:graphic>
+                  <wp14:sizeRelH relativeFrom="margin">
+                    <wp14:pctWidth>0</wp14:pctWidth>
+                  </wp14:sizeRelH>
+                  <wp14:sizeRelV relativeFrom="margin">
+                    <wp14:pctHeight>0</wp14:pctHeight>
+                  </wp14:sizeRelV>
+                </wp:anchor>
+              </w:drawing>
+            </w:r>
+            <w:r>
+              <w:rPr>
+                <w:noProof/>
+              </w:rPr>
+              <w:drawing>
+                <wp:inline distT="0" distB="0" distL="0" distR="0" wp14:anchorId="70B58F88" wp14:editId="005044A7">
+                  <wp:extent cx="1654810" cy="1057613"/>
+                  <wp:effectExtent l="0" t="0" r="2540" b="9525"/>
+                  <wp:docPr id="29" name="Picture 29" descr="Text&#10;&#10;Description automatically generated"/>
+                  <wp:cNvGraphicFramePr>
+                    <a:graphicFrameLocks xmlns:a="http://schemas.openxmlformats.org/drawingml/2006/main" noChangeAspect="1"/>
+                  </wp:cNvGraphicFramePr>
+                  <a:graphic xmlns:a="http://schemas.openxmlformats.org/drawingml/2006/main">
+                    <a:graphicData uri="http://schemas.openxmlformats.org/drawingml/2006/picture">
+                      <pic:pic xmlns:pic="http://schemas.openxmlformats.org/drawingml/2006/picture">
+                        <pic:nvPicPr>
+                          <pic:cNvPr id="16" name="Picture 16" descr="Text&#10;&#10;Description automatically generated"/>
+                          <pic:cNvPicPr>
+                            <a:picLocks noChangeAspect="1" noChangeArrowheads="1"/>
+                          </pic:cNvPicPr>
+                        </pic:nvPicPr>
+                        <pic:blipFill>
+                          <a:blip r:embed="rId17">
+                            <a:extLst>
+                              <a:ext uri="{28A0092B-C50C-407E-A947-70E740481C1C}">
+                                <a14:useLocalDpi xmlns:a14="http://schemas.microsoft.com/office/drawing/2010/main" val="0"/>
+                              </a:ext>
+                            </a:extLst>
+                          </a:blip>
+                          <a:srcRect/>
+                          <a:stretch>
+                            <a:fillRect/>
+                          </a:stretch>
+                        </pic:blipFill>
+                        <pic:spPr bwMode="auto">
+                          <a:xfrm>
+                            <a:off x="0" y="0"/>
+                            <a:ext cx="1659113" cy="1060363"/>
+                          </a:xfrm>
+                          <a:prstGeom prst="rect">
+                            <a:avLst/>
+                          </a:prstGeom>
+                          <a:noFill/>
+                          <a:ln>
+                            <a:noFill/>
+                          </a:ln>
+                        </pic:spPr>
+                      </pic:pic>
+                    </a:graphicData>
+                  </a:graphic>
+                </wp:inline>
+              </w:drawing>
+            </w:r>
+            <w:r>
+              <w:br/>
+            </w:r>
+            <w:r>
+              <w:br/>
+            </w:r>
+            <w:r>
+              <w:rPr>
+                <w:rFonts w:ascii="Courier New" w:hAnsi="Courier New" w:cs="Courier New"/>
+              </w:rPr>
+              <w:t>library.dischargeLoan</w:t>
+            </w:r>
+            <w:r>
+              <w:rPr>
+                <w:rFonts w:ascii="Courier New" w:hAnsi="Courier New" w:cs="Courier New"/>
+              </w:rPr>
+              <w:t xml:space="preserve"> invoked which invokes</w:t>
+            </w:r>
+            <w:r>
+              <w:rPr>
+                <w:rFonts w:ascii="Courier New" w:hAnsi="Courier New" w:cs="Courier New"/>
+              </w:rPr>
+              <w:br/>
+            </w:r>
+            <w:r>
+              <w:br/>
+            </w:r>
+            <w:r>
+              <w:rPr>
+                <w:rFonts w:ascii="Courier New" w:hAnsi="Courier New" w:cs="Courier New"/>
+              </w:rPr>
+              <w:t>finesOwing becomes 4.0</w:t>
+            </w:r>
+            <w:r>
+              <w:rPr>
+                <w:rFonts w:ascii="Courier New" w:hAnsi="Courier New" w:cs="Courier New"/>
+              </w:rPr>
+              <w:br/>
+            </w:r>
+            <w:r>
+              <w:br/>
+            </w:r>
+          </w:p>
+        </w:tc>
+      </w:tr>
+      <w:tr>
+        <w:tc>
+          <w:tcPr>
+            <w:tcW w:w="2263" w:type="dxa"/>
+          </w:tcPr>
+          <w:p>
+            <w:r>
+              <w:rPr>
+                <w:b/>
+                <w:bCs/>
+              </w:rPr>
+              <w:t>Result</w:t>
+            </w:r>
+          </w:p>
+        </w:tc>
+        <w:tc>
+          <w:tcPr>
+            <w:tcW w:w="6753" w:type="dxa"/>
+          </w:tcPr>
+          <w:p>
+            <w:pPr>
+              <w:pStyle w:val="HTMLPreformatted"/>
+              <w:shd w:val="clear" w:color="auto" w:fill="FFFFFF"/>
+              <w:rPr>
+                <w:color w:val="080808"/>
+              </w:rPr>
+            </w:pPr>
+            <w:r>
+              <w:rPr>
+                <w:color w:val="871094"/>
+              </w:rPr>
+              <w:t>currentLoan</w:t>
+            </w:r>
+            <w:r>
+              <w:rPr>
+                <w:color w:val="080808"/>
+              </w:rPr>
+              <w:t>.getPatron().incurFine(totalFines);</w:t>
+            </w:r>
+          </w:p>
+          <w:p>
+            <w:pPr>
+              <w:pStyle w:val="HTMLPreformatted"/>
+              <w:shd w:val="clear" w:color="auto" w:fill="FFFFFF"/>
+              <w:rPr>
+                <w:color w:val="080808"/>
+              </w:rPr>
+            </w:pPr>
+            <w:r>
+              <w:t>and</w:t>
+            </w:r>
+            <w:r>
+              <w:br/>
+            </w:r>
+            <w:r>
+              <w:rPr>
+                <w:color w:val="871094"/>
+              </w:rPr>
+              <w:t>library</w:t>
+            </w:r>
+            <w:r>
+              <w:rPr>
+                <w:color w:val="080808"/>
+              </w:rPr>
+              <w:t>.dischargeLoan(</w:t>
+            </w:r>
+            <w:r>
+              <w:rPr>
+                <w:color w:val="871094"/>
+              </w:rPr>
+              <w:t>currentLoan</w:t>
+            </w:r>
+            <w:r>
+              <w:rPr>
+                <w:color w:val="080808"/>
+              </w:rPr>
+              <w:t>, isDamaged);</w:t>
+            </w:r>
+          </w:p>
+          <w:p>
+            <w:r>
+              <w:t>duplicate .incurFine method.</w:t>
+            </w:r>
+          </w:p>
+        </w:tc>
+      </w:tr>
+      <w:tr>
+        <w:tc>
+          <w:tcPr>
+            <w:tcW w:w="2263" w:type="dxa"/>
+          </w:tcPr>
+          <w:p>
+            <w:pPr>
+              <w:rPr>
+                <w:b/>
+                <w:bCs/>
+              </w:rPr>
+            </w:pPr>
+            <w:r>
+              <w:rPr>
+                <w:b/>
+                <w:bCs/>
+              </w:rPr>
+              <w:t>Conclusion</w:t>
+            </w:r>
+          </w:p>
+        </w:tc>
+        <w:tc>
+          <w:tcPr>
+            <w:tcW w:w="6753" w:type="dxa"/>
+          </w:tcPr>
+          <w:p>
+            <w:r>
+              <w:t>Hypothesis is accepted</w:t>
+            </w:r>
+          </w:p>
+        </w:tc>
+      </w:tr>
+    </w:tbl>
+    <w:p/>
+    <w:p/>
+    <w:p/>
+    <w:p/>
+    <w:p/>
+    <w:p>
+      <w:pPr>
+        <w:pStyle w:val="Heading1"/>
+      </w:pPr>
+      <w:r>
+        <w:lastRenderedPageBreak/>
+        <w:t xml:space="preserve">Step 3 : </w:t>
+      </w:r>
+      <w:r>
+        <w:t>Resolution</w:t>
+      </w:r>
+      <w:r>
+        <w:t xml:space="preserve"> </w:t>
+      </w:r>
+    </w:p>
+    <w:tbl>
+      <w:tblPr>
+        <w:tblStyle w:val="TableGrid"/>
+        <w:tblW w:w="0" w:type="auto"/>
+        <w:tblLook w:val="04A0" w:firstRow="1" w:lastRow="0" w:firstColumn="1" w:lastColumn="0" w:noHBand="0" w:noVBand="1"/>
+      </w:tblPr>
+      <w:tblGrid>
+        <w:gridCol w:w="2007"/>
+        <w:gridCol w:w="7009"/>
+      </w:tblGrid>
+      <w:tr>
+        <w:trPr>
+          <w:trHeight w:val="3059"/>
+        </w:trPr>
+        <w:tc>
+          <w:tcPr>
+            <w:tcW w:w="2263" w:type="dxa"/>
+          </w:tcPr>
+          <w:p>
+            <w:pPr>
+              <w:rPr>
+                <w:b/>
+                <w:bCs/>
+              </w:rPr>
+            </w:pPr>
+            <w:r>
+              <w:rPr>
+                <w:b/>
+                <w:bCs/>
+              </w:rPr>
+              <w:t>Bug Source</w:t>
+            </w:r>
+          </w:p>
+        </w:tc>
+        <w:tc>
+          <w:tcPr>
+            <w:tcW w:w="6753" w:type="dxa"/>
+          </w:tcPr>
+          <w:p>
+            <w:r>
+              <w:t>From the debugging step above, we now know that the fine is incurred multiple times:</w:t>
+            </w:r>
+          </w:p>
+          <w:p/>
+          <w:p>
+            <w:pPr>
+              <w:pStyle w:val="ListParagraph"/>
+              <w:numPr>
+                <w:ilvl w:val="0"/>
+                <w:numId w:val="7"/>
+              </w:numPr>
+            </w:pPr>
+            <w:r>
+              <w:t xml:space="preserve">Once with the call to </w:t>
+            </w:r>
+            <w:r>
+              <w:rPr>
+                <w:rFonts w:ascii="Courier New" w:hAnsi="Courier New" w:cs="Courier New"/>
+              </w:rPr>
+              <w:t>currentLoan.getPatron().incurFine(totalFines);</w:t>
+            </w:r>
+            <w:r>
+              <w:rPr>
+                <w:rFonts w:ascii="Courier New" w:hAnsi="Courier New" w:cs="Courier New"/>
+              </w:rPr>
+              <w:br/>
+            </w:r>
+          </w:p>
+          <w:p>
+            <w:pPr>
+              <w:pStyle w:val="ListParagraph"/>
+              <w:numPr>
+                <w:ilvl w:val="0"/>
+                <w:numId w:val="7"/>
+              </w:numPr>
+            </w:pPr>
+            <w:r>
+              <w:t>Again, with the call to:</w:t>
+            </w:r>
+            <w:r>
+              <w:br/>
+            </w:r>
+            <w:r>
+              <w:rPr>
+                <w:rFonts w:ascii="Courier New" w:hAnsi="Courier New" w:cs="Courier New"/>
+              </w:rPr>
+              <w:t>library.dischargeLoan(currentLoan, isDamaged);</w:t>
+            </w:r>
+          </w:p>
+          <w:p>
+            <w:pPr>
+              <w:pStyle w:val="ListParagraph"/>
+            </w:pPr>
+          </w:p>
+          <w:p>
+            <w:pPr>
+              <w:pStyle w:val="ListParagraph"/>
+              <w:numPr>
+                <w:ilvl w:val="0"/>
+                <w:numId w:val="7"/>
+              </w:numPr>
+            </w:pPr>
+            <w:r>
+              <w:t>Finally with the call to:</w:t>
+            </w:r>
+            <w:r>
+              <w:br/>
+            </w:r>
+            <w:r>
+              <w:rPr>
+                <w:rFonts w:ascii="Courier New" w:hAnsi="Courier New" w:cs="Courier New"/>
+              </w:rPr>
+              <w:t>finesOwing += loan.getFines()</w:t>
+            </w:r>
+          </w:p>
+          <w:p/>
+        </w:tc>
+      </w:tr>
+      <w:tr>
+        <w:tc>
+          <w:tcPr>
+            <w:tcW w:w="2263" w:type="dxa"/>
+          </w:tcPr>
+          <w:p>
+            <w:pPr>
+              <w:rPr>
+                <w:b/>
+                <w:bCs/>
+              </w:rPr>
+            </w:pPr>
+            <w:r>
+              <w:rPr>
+                <w:b/>
+                <w:bCs/>
+              </w:rPr>
+              <w:t>Solution</w:t>
+            </w:r>
+          </w:p>
+        </w:tc>
+        <w:tc>
+          <w:tcPr>
+            <w:tcW w:w="6753" w:type="dxa"/>
+          </w:tcPr>
+          <w:p>
+            <w:r>
+              <w:t>Remove the call to:</w:t>
+            </w:r>
+          </w:p>
+          <w:p>
+            <w:pPr>
+              <w:rPr>
+                <w:rFonts w:ascii="Courier New" w:hAnsi="Courier New" w:cs="Courier New"/>
+              </w:rPr>
+            </w:pPr>
+            <w:r>
+              <w:rPr>
+                <w:rFonts w:ascii="Courier New" w:hAnsi="Courier New" w:cs="Courier New"/>
+                <w:noProof/>
+              </w:rPr>
+              <w:drawing>
+                <wp:anchor distT="0" distB="0" distL="114300" distR="114300" simplePos="0" relativeHeight="251672576" behindDoc="0" locked="0" layoutInCell="1" allowOverlap="1" wp14:anchorId="105C9E88" wp14:editId="770961B0">
+                  <wp:simplePos x="0" y="0"/>
+                  <wp:positionH relativeFrom="column">
+                    <wp:posOffset>275681</wp:posOffset>
+                  </wp:positionH>
+                  <wp:positionV relativeFrom="paragraph">
+                    <wp:posOffset>234587</wp:posOffset>
+                  </wp:positionV>
+                  <wp:extent cx="3750310" cy="495300"/>
+                  <wp:effectExtent l="0" t="0" r="2540" b="0"/>
+                  <wp:wrapSquare wrapText="bothSides"/>
+                  <wp:docPr id="34" name="Picture 34"/>
+                  <wp:cNvGraphicFramePr>
+                    <a:graphicFrameLocks xmlns:a="http://schemas.openxmlformats.org/drawingml/2006/main" noChangeAspect="1"/>
+                  </wp:cNvGraphicFramePr>
+                  <a:graphic xmlns:a="http://schemas.openxmlformats.org/drawingml/2006/main">
+                    <a:graphicData uri="http://schemas.openxmlformats.org/drawingml/2006/picture">
+                      <pic:pic xmlns:pic="http://schemas.openxmlformats.org/drawingml/2006/picture">
+                        <pic:nvPicPr>
+                          <pic:cNvPr id="0" name="Picture 14"/>
+                          <pic:cNvPicPr>
+                            <a:picLocks noChangeAspect="1" noChangeArrowheads="1"/>
+                          </pic:cNvPicPr>
+                        </pic:nvPicPr>
+                        <pic:blipFill>
+                          <a:blip r:embed="rId24">
+                            <a:extLst>
+                              <a:ext uri="{28A0092B-C50C-407E-A947-70E740481C1C}">
+                                <a14:useLocalDpi xmlns:a14="http://schemas.microsoft.com/office/drawing/2010/main" val="0"/>
+                              </a:ext>
+                            </a:extLst>
+                          </a:blip>
+                          <a:srcRect/>
+                          <a:stretch>
+                            <a:fillRect/>
+                          </a:stretch>
+                        </pic:blipFill>
+                        <pic:spPr bwMode="auto">
+                          <a:xfrm>
+                            <a:off x="0" y="0"/>
+                            <a:ext cx="3750310" cy="495300"/>
+                          </a:xfrm>
+                          <a:prstGeom prst="rect">
+                            <a:avLst/>
+                          </a:prstGeom>
+                          <a:noFill/>
+                          <a:ln>
+                            <a:noFill/>
+                          </a:ln>
+                        </pic:spPr>
+                      </pic:pic>
+                    </a:graphicData>
+                  </a:graphic>
+                </wp:anchor>
+              </w:drawing>
+            </w:r>
+            <w:r>
+              <w:rPr>
+                <w:rFonts w:ascii="Courier New" w:hAnsi="Courier New" w:cs="Courier New"/>
+              </w:rPr>
+              <w:t>currentLoan.getPatron().incurFine(totalFines);</w:t>
+            </w:r>
+          </w:p>
+          <w:p>
+            <w:pPr>
+              <w:rPr>
+                <w:rFonts w:ascii="Courier New" w:hAnsi="Courier New" w:cs="Courier New"/>
+              </w:rPr>
+            </w:pPr>
+          </w:p>
+          <w:p>
+            <w:r>
+              <w:t>And</w:t>
+            </w:r>
+          </w:p>
+          <w:p>
+            <w:pPr>
+              <w:rPr>
+                <w:rFonts w:ascii="Courier New" w:hAnsi="Courier New" w:cs="Courier New"/>
+              </w:rPr>
+            </w:pPr>
+            <w:r>
+              <w:rPr>
+                <w:rFonts w:ascii="Courier New" w:hAnsi="Courier New" w:cs="Courier New"/>
+              </w:rPr>
+              <w:t>finesOwing += loan.getFines()</w:t>
+            </w:r>
+          </w:p>
+          <w:p>
+            <w:pPr>
+              <w:rPr>
+                <w:rFonts w:ascii="Courier New" w:hAnsi="Courier New" w:cs="Courier New"/>
+              </w:rPr>
+            </w:pPr>
+            <w:r>
+              <w:rPr>
+                <w:rFonts w:ascii="Courier New" w:hAnsi="Courier New" w:cs="Courier New"/>
+                <w:noProof/>
+              </w:rPr>
+              <w:drawing>
+                <wp:anchor distT="0" distB="0" distL="114300" distR="114300" simplePos="0" relativeHeight="251671552" behindDoc="0" locked="0" layoutInCell="1" allowOverlap="1" wp14:anchorId="5D67F89F" wp14:editId="134CFFAC">
+                  <wp:simplePos x="0" y="0"/>
+                  <wp:positionH relativeFrom="column">
+                    <wp:posOffset>363492</wp:posOffset>
+                  </wp:positionH>
+                  <wp:positionV relativeFrom="paragraph">
+                    <wp:posOffset>104140</wp:posOffset>
+                  </wp:positionV>
+                  <wp:extent cx="3456305" cy="783590"/>
+                  <wp:effectExtent l="0" t="0" r="0" b="0"/>
+                  <wp:wrapSquare wrapText="bothSides"/>
+                  <wp:docPr id="33" name="Picture 33"/>
+                  <wp:cNvGraphicFramePr>
+                    <a:graphicFrameLocks xmlns:a="http://schemas.openxmlformats.org/drawingml/2006/main" noChangeAspect="1"/>
+                  </wp:cNvGraphicFramePr>
+                  <a:graphic xmlns:a="http://schemas.openxmlformats.org/drawingml/2006/main">
+                    <a:graphicData uri="http://schemas.openxmlformats.org/drawingml/2006/picture">
+                      <pic:pic xmlns:pic="http://schemas.openxmlformats.org/drawingml/2006/picture">
+                        <pic:nvPicPr>
+                          <pic:cNvPr id="0" name="Picture 13"/>
+                          <pic:cNvPicPr>
+                            <a:picLocks noChangeAspect="1" noChangeArrowheads="1"/>
+                          </pic:cNvPicPr>
+                        </pic:nvPicPr>
+                        <pic:blipFill>
+                          <a:blip r:embed="rId25">
+                            <a:extLst>
+                              <a:ext uri="{28A0092B-C50C-407E-A947-70E740481C1C}">
+                                <a14:useLocalDpi xmlns:a14="http://schemas.microsoft.com/office/drawing/2010/main" val="0"/>
+                              </a:ext>
+                            </a:extLst>
+                          </a:blip>
+                          <a:srcRect/>
+                          <a:stretch>
+                            <a:fillRect/>
+                          </a:stretch>
+                        </pic:blipFill>
+                        <pic:spPr bwMode="auto">
+                          <a:xfrm>
+                            <a:off x="0" y="0"/>
+                            <a:ext cx="3456305" cy="783590"/>
+                          </a:xfrm>
+                          <a:prstGeom prst="rect">
+                            <a:avLst/>
+                          </a:prstGeom>
+                          <a:noFill/>
+                          <a:ln>
+                            <a:noFill/>
+                          </a:ln>
+                        </pic:spPr>
+                      </pic:pic>
+                    </a:graphicData>
+                  </a:graphic>
+                </wp:anchor>
+              </w:drawing>
+            </w:r>
+          </w:p>
+          <w:p>
+            <w:r>
+              <w:rPr>
+                <w:rFonts w:ascii="Courier New" w:hAnsi="Courier New" w:cs="Courier New"/>
+              </w:rPr>
+              <w:br/>
+            </w:r>
+          </w:p>
+          <w:p/>
+          <w:p/>
+          <w:p/>
+          <w:p/>
+          <w:p>
+            <w:pPr>
+              <w:rPr>
+                <w:rFonts w:ascii="Courier New" w:hAnsi="Courier New" w:cs="Courier New"/>
+              </w:rPr>
+            </w:pPr>
+            <w:r>
+              <w:br/>
+              <w:t>T</w:t>
+            </w:r>
+            <w:r>
+              <w:t>he call to</w:t>
+            </w:r>
+            <w:r>
+              <w:rPr>
+                <w:b/>
+                <w:bCs/>
+              </w:rPr>
+              <w:t xml:space="preserve"> </w:t>
+            </w:r>
+            <w:r>
+              <w:rPr>
+                <w:b/>
+                <w:bCs/>
+              </w:rPr>
+              <w:br/>
+            </w:r>
+            <w:r>
+              <w:rPr>
+                <w:rFonts w:ascii="Courier New" w:hAnsi="Courier New" w:cs="Courier New"/>
+              </w:rPr>
+              <w:t>library.dischargeLoan(currentLoan, isDamaged);</w:t>
+            </w:r>
+          </w:p>
+          <w:p>
+            <w:pPr>
+              <w:rPr>
+                <w:b/>
+                <w:bCs/>
+              </w:rPr>
+            </w:pPr>
+            <w:r>
+              <w:t xml:space="preserve">Will incur the fine as dischargeLoan method in Library class calls .incurFine method so the extra call to incurFine is not necessary. </w:t>
+            </w:r>
+          </w:p>
+          <w:p/>
+        </w:tc>
+      </w:tr>
+      <w:tr>
+        <w:tc>
+          <w:tcPr>
+            <w:tcW w:w="2263" w:type="dxa"/>
+          </w:tcPr>
+          <w:p>
+            <w:pPr>
+              <w:rPr>
+                <w:b/>
+                <w:bCs/>
+              </w:rPr>
+            </w:pPr>
+            <w:r>
+              <w:rPr>
+                <w:b/>
+                <w:bCs/>
+              </w:rPr>
+              <w:t>Confirmation via automated test</w:t>
+            </w:r>
+          </w:p>
+        </w:tc>
+        <w:tc>
+          <w:tcPr>
+            <w:tcW w:w="6753" w:type="dxa"/>
+          </w:tcPr>
+          <w:p>
+            <w:r>
+              <w:rPr>
+                <w:noProof/>
+              </w:rPr>
+              <w:drawing>
+                <wp:anchor distT="0" distB="0" distL="114300" distR="114300" simplePos="0" relativeHeight="251673600" behindDoc="0" locked="0" layoutInCell="1" allowOverlap="1" wp14:anchorId="44C7916D" wp14:editId="1E7034C7">
+                  <wp:simplePos x="0" y="0"/>
+                  <wp:positionH relativeFrom="column">
+                    <wp:posOffset>352153</wp:posOffset>
+                  </wp:positionH>
+                  <wp:positionV relativeFrom="paragraph">
+                    <wp:posOffset>246199</wp:posOffset>
+                  </wp:positionV>
+                  <wp:extent cx="3466465" cy="1252220"/>
+                  <wp:effectExtent l="0" t="0" r="635" b="5080"/>
+                  <wp:wrapSquare wrapText="bothSides"/>
+                  <wp:docPr id="35" name="Picture 35"/>
+                  <wp:cNvGraphicFramePr>
+                    <a:graphicFrameLocks xmlns:a="http://schemas.openxmlformats.org/drawingml/2006/main" noChangeAspect="1"/>
+                  </wp:cNvGraphicFramePr>
+                  <a:graphic xmlns:a="http://schemas.openxmlformats.org/drawingml/2006/main">
+                    <a:graphicData uri="http://schemas.openxmlformats.org/drawingml/2006/picture">
+                      <pic:pic xmlns:pic="http://schemas.openxmlformats.org/drawingml/2006/picture">
+                        <pic:nvPicPr>
+                          <pic:cNvPr id="0" name="Picture 15"/>
+                          <pic:cNvPicPr>
+                            <a:picLocks noChangeAspect="1" noChangeArrowheads="1"/>
+                          </pic:cNvPicPr>
+                        </pic:nvPicPr>
+                        <pic:blipFill>
+                          <a:blip r:embed="rId26">
+                            <a:extLst>
+                              <a:ext uri="{28A0092B-C50C-407E-A947-70E740481C1C}">
+                                <a14:useLocalDpi xmlns:a14="http://schemas.microsoft.com/office/drawing/2010/main" val="0"/>
+                              </a:ext>
+                            </a:extLst>
+                          </a:blip>
+                          <a:srcRect/>
+                          <a:stretch>
+                            <a:fillRect/>
+                          </a:stretch>
+                        </pic:blipFill>
+                        <pic:spPr bwMode="auto">
+                          <a:xfrm>
+                            <a:off x="0" y="0"/>
+                            <a:ext cx="3466465" cy="1252220"/>
+                          </a:xfrm>
+                          <a:prstGeom prst="rect">
+                            <a:avLst/>
+                          </a:prstGeom>
+                          <a:noFill/>
+                          <a:ln>
+                            <a:noFill/>
+                          </a:ln>
+                        </pic:spPr>
+                      </pic:pic>
+                    </a:graphicData>
+                  </a:graphic>
+                  <wp14:sizeRelH relativeFrom="margin">
+                    <wp14:pctWidth>0</wp14:pctWidth>
+                  </wp14:sizeRelH>
+                  <wp14:sizeRelV relativeFrom="margin">
+                    <wp14:pctHeight>0</wp14:pctHeight>
+                  </wp14:sizeRelV>
+                </wp:anchor>
+              </w:drawing>
+            </w:r>
+            <w:r>
+              <w:t>Bug1Test:</w:t>
+            </w:r>
+            <w:r>
+              <w:br/>
+            </w:r>
+          </w:p>
+          <w:p>
+            <w:r>
+              <w:rPr>
+                <w:noProof/>
+              </w:rPr>
+              <w:drawing>
+                <wp:anchor distT="0" distB="0" distL="114300" distR="114300" simplePos="0" relativeHeight="251674624" behindDoc="0" locked="0" layoutInCell="1" allowOverlap="1" wp14:anchorId="6E8CAD49" wp14:editId="25670CAE">
+                  <wp:simplePos x="0" y="0"/>
+                  <wp:positionH relativeFrom="column">
+                    <wp:posOffset>297452</wp:posOffset>
+                  </wp:positionH>
+                  <wp:positionV relativeFrom="paragraph">
+                    <wp:posOffset>1417774</wp:posOffset>
+                  </wp:positionV>
+                  <wp:extent cx="3580765" cy="767080"/>
+                  <wp:effectExtent l="0" t="0" r="635" b="0"/>
+                  <wp:wrapSquare wrapText="bothSides"/>
+                  <wp:docPr id="37" name="Picture 37"/>
+                  <wp:cNvGraphicFramePr>
+                    <a:graphicFrameLocks xmlns:a="http://schemas.openxmlformats.org/drawingml/2006/main" noChangeAspect="1"/>
+                  </wp:cNvGraphicFramePr>
+                  <a:graphic xmlns:a="http://schemas.openxmlformats.org/drawingml/2006/main">
+                    <a:graphicData uri="http://schemas.openxmlformats.org/drawingml/2006/picture">
+                      <pic:pic xmlns:pic="http://schemas.openxmlformats.org/drawingml/2006/picture">
+                        <pic:nvPicPr>
+                          <pic:cNvPr id="0" name="Picture 17"/>
+                          <pic:cNvPicPr>
+                            <a:picLocks noChangeAspect="1" noChangeArrowheads="1"/>
+                          </pic:cNvPicPr>
+                        </pic:nvPicPr>
+                        <pic:blipFill>
+                          <a:blip r:embed="rId27">
+                            <a:extLst>
+                              <a:ext uri="{28A0092B-C50C-407E-A947-70E740481C1C}">
+                                <a14:useLocalDpi xmlns:a14="http://schemas.microsoft.com/office/drawing/2010/main" val="0"/>
+                              </a:ext>
+                            </a:extLst>
+                          </a:blip>
+                          <a:srcRect/>
+                          <a:stretch>
+                            <a:fillRect/>
+                          </a:stretch>
+                        </pic:blipFill>
+                        <pic:spPr bwMode="auto">
+                          <a:xfrm>
+                            <a:off x="0" y="0"/>
+                            <a:ext cx="3580765" cy="767080"/>
+                          </a:xfrm>
+                          <a:prstGeom prst="rect">
+                            <a:avLst/>
+                          </a:prstGeom>
+                          <a:noFill/>
+                          <a:ln>
+                            <a:noFill/>
+                          </a:ln>
+                        </pic:spPr>
+                      </pic:pic>
+                    </a:graphicData>
+                  </a:graphic>
+                </wp:anchor>
+              </w:drawing>
+            </w:r>
+            <w:r>
+              <w:br/>
+            </w:r>
+            <w:r>
+              <w:br/>
+            </w:r>
+            <w:r>
+              <w:br/>
+            </w:r>
+            <w:r>
+              <w:br/>
+            </w:r>
+            <w:r>
+              <w:br/>
+            </w:r>
+            <w:r>
+              <w:br/>
+            </w:r>
+            <w:r>
+              <w:br/>
+            </w:r>
+            <w:r>
+              <w:br/>
+            </w:r>
+            <w:r>
+              <w:br/>
+            </w:r>
+            <w:r>
+              <w:br/>
+            </w:r>
+            <w:r>
+              <w:br/>
+            </w:r>
+            <w:r>
+              <w:br/>
+            </w:r>
+            <w:r>
+              <w:br/>
+            </w:r>
+            <w:r>
+              <w:br/>
+              <w:t>Result:</w:t>
+            </w:r>
+            <w:r>
+              <w:br/>
+            </w:r>
+            <w:r>
+              <w:br/>
+            </w:r>
+            <w:r>
+              <w:br/>
+            </w:r>
+            <w:r>
+              <w:br/>
+            </w:r>
+          </w:p>
+          <w:p/>
+          <w:p/>
+          <w:p/>
+          <w:p/>
+        </w:tc>
+      </w:tr>
+      <w:tr>
+        <w:tc>
+          <w:tcPr>
+            <w:tcW w:w="2263" w:type="dxa"/>
+          </w:tcPr>
+          <w:p>
+            <w:pPr>
+              <w:rPr>
+                <w:b/>
+                <w:bCs/>
+              </w:rPr>
+            </w:pPr>
+            <w:r>
+              <w:rPr>
+                <w:b/>
+                <w:bCs/>
+              </w:rPr>
+              <w:lastRenderedPageBreak/>
+              <w:t>Confirmation via FAT</w:t>
+            </w:r>
+          </w:p>
+        </w:tc>
+        <w:tc>
+          <w:tcPr>
+            <w:tcW w:w="6753" w:type="dxa"/>
+          </w:tcPr>
+          <w:p>
+            <w:pPr>
+              <w:rPr>
+                <w:noProof/>
+              </w:rPr>
+            </w:pPr>
+            <w:r>
+              <w:rPr>
+                <w:noProof/>
+              </w:rPr>
+              <w:t>Return the overdue Item. Overdue fine = $2.00:</w:t>
+            </w:r>
+          </w:p>
+          <w:p>
+            <w:pPr>
+              <w:rPr>
+                <w:noProof/>
+              </w:rPr>
+            </w:pPr>
+            <w:r>
+              <w:rPr>
+                <w:noProof/>
+              </w:rPr>
+              <w:drawing>
+                <wp:anchor distT="0" distB="0" distL="114300" distR="114300" simplePos="0" relativeHeight="251675648" behindDoc="0" locked="0" layoutInCell="1" allowOverlap="1" wp14:anchorId="79AFFC8F" wp14:editId="695430E4">
+                  <wp:simplePos x="0" y="0"/>
+                  <wp:positionH relativeFrom="column">
+                    <wp:posOffset>178344</wp:posOffset>
+                  </wp:positionH>
+                  <wp:positionV relativeFrom="paragraph">
+                    <wp:posOffset>45629</wp:posOffset>
+                  </wp:positionV>
+                  <wp:extent cx="2084705" cy="1371600"/>
+                  <wp:effectExtent l="0" t="0" r="0" b="0"/>
+                  <wp:wrapSquare wrapText="bothSides"/>
+                  <wp:docPr id="38" name="Picture 38"/>
+                  <wp:cNvGraphicFramePr>
+                    <a:graphicFrameLocks xmlns:a="http://schemas.openxmlformats.org/drawingml/2006/main" noChangeAspect="1"/>
+                  </wp:cNvGraphicFramePr>
+                  <a:graphic xmlns:a="http://schemas.openxmlformats.org/drawingml/2006/main">
+                    <a:graphicData uri="http://schemas.openxmlformats.org/drawingml/2006/picture">
+                      <pic:pic xmlns:pic="http://schemas.openxmlformats.org/drawingml/2006/picture">
+                        <pic:nvPicPr>
+                          <pic:cNvPr id="0" name="Picture 18"/>
+                          <pic:cNvPicPr>
+                            <a:picLocks noChangeAspect="1" noChangeArrowheads="1"/>
+                          </pic:cNvPicPr>
+                        </pic:nvPicPr>
+                        <pic:blipFill>
+                          <a:blip r:embed="rId28">
+                            <a:extLst>
+                              <a:ext uri="{28A0092B-C50C-407E-A947-70E740481C1C}">
+                                <a14:useLocalDpi xmlns:a14="http://schemas.microsoft.com/office/drawing/2010/main" val="0"/>
+                              </a:ext>
+                            </a:extLst>
+                          </a:blip>
+                          <a:srcRect/>
+                          <a:stretch>
+                            <a:fillRect/>
+                          </a:stretch>
+                        </pic:blipFill>
+                        <pic:spPr bwMode="auto">
+                          <a:xfrm>
+                            <a:off x="0" y="0"/>
+                            <a:ext cx="2084705" cy="1371600"/>
+                          </a:xfrm>
+                          <a:prstGeom prst="rect">
+                            <a:avLst/>
+                          </a:prstGeom>
+                          <a:noFill/>
+                          <a:ln>
+                            <a:noFill/>
+                          </a:ln>
+                        </pic:spPr>
+                      </pic:pic>
+                    </a:graphicData>
+                  </a:graphic>
+                </wp:anchor>
+              </w:drawing>
+            </w:r>
+          </w:p>
+          <w:p>
+            <w:pPr>
+              <w:rPr>
+                <w:noProof/>
+              </w:rPr>
+            </w:pPr>
+          </w:p>
+          <w:p>
+            <w:pPr>
+              <w:rPr>
+                <w:noProof/>
+              </w:rPr>
+            </w:pPr>
+          </w:p>
+          <w:p>
+            <w:pPr>
+              <w:rPr>
+                <w:noProof/>
+              </w:rPr>
+            </w:pPr>
+          </w:p>
+          <w:p>
+            <w:pPr>
+              <w:rPr>
+                <w:noProof/>
+              </w:rPr>
+            </w:pPr>
+          </w:p>
+          <w:p>
+            <w:pPr>
+              <w:rPr>
+                <w:noProof/>
+              </w:rPr>
+            </w:pPr>
+          </w:p>
+          <w:p>
+            <w:pPr>
+              <w:rPr>
+                <w:noProof/>
+              </w:rPr>
+            </w:pPr>
+          </w:p>
+          <w:p>
+            <w:pPr>
+              <w:rPr>
+                <w:noProof/>
+              </w:rPr>
+            </w:pPr>
+          </w:p>
+          <w:p>
+            <w:pPr>
+              <w:rPr>
+                <w:noProof/>
+              </w:rPr>
+            </w:pPr>
+          </w:p>
+          <w:p>
+            <w:pPr>
+              <w:rPr>
+                <w:noProof/>
+              </w:rPr>
+            </w:pPr>
+            <w:r>
+              <w:rPr>
+                <w:noProof/>
+              </w:rPr>
+              <w:t>Pay the fine. Patrons fines = $2.00 as expected:</w:t>
+            </w:r>
+          </w:p>
+          <w:p>
+            <w:pPr>
+              <w:rPr>
+                <w:noProof/>
+              </w:rPr>
+            </w:pPr>
+            <w:r>
+              <w:rPr>
+                <w:noProof/>
+              </w:rPr>
+              <w:drawing>
+                <wp:anchor distT="0" distB="0" distL="114300" distR="114300" simplePos="0" relativeHeight="251676672" behindDoc="0" locked="0" layoutInCell="1" allowOverlap="1" wp14:anchorId="20E96E89" wp14:editId="45AEA2DE">
+                  <wp:simplePos x="0" y="0"/>
+                  <wp:positionH relativeFrom="column">
+                    <wp:posOffset>177981</wp:posOffset>
+                  </wp:positionH>
+                  <wp:positionV relativeFrom="paragraph">
+                    <wp:posOffset>33201</wp:posOffset>
+                  </wp:positionV>
+                  <wp:extent cx="3192279" cy="1475014"/>
+                  <wp:effectExtent l="0" t="0" r="8255" b="0"/>
+                  <wp:wrapSquare wrapText="bothSides"/>
+                  <wp:docPr id="39" name="Picture 39"/>
+                  <wp:cNvGraphicFramePr>
+                    <a:graphicFrameLocks xmlns:a="http://schemas.openxmlformats.org/drawingml/2006/main" noChangeAspect="1"/>
+                  </wp:cNvGraphicFramePr>
+                  <a:graphic xmlns:a="http://schemas.openxmlformats.org/drawingml/2006/main">
+                    <a:graphicData uri="http://schemas.openxmlformats.org/drawingml/2006/picture">
+                      <pic:pic xmlns:pic="http://schemas.openxmlformats.org/drawingml/2006/picture">
+                        <pic:nvPicPr>
+                          <pic:cNvPr id="0" name="Picture 19"/>
+                          <pic:cNvPicPr>
+                            <a:picLocks noChangeAspect="1" noChangeArrowheads="1"/>
+                          </pic:cNvPicPr>
+                        </pic:nvPicPr>
+                        <pic:blipFill>
+                          <a:blip r:embed="rId29">
+                            <a:extLst>
+                              <a:ext uri="{28A0092B-C50C-407E-A947-70E740481C1C}">
+                                <a14:useLocalDpi xmlns:a14="http://schemas.microsoft.com/office/drawing/2010/main" val="0"/>
+                              </a:ext>
+                            </a:extLst>
+                          </a:blip>
+                          <a:srcRect/>
+                          <a:stretch>
+                            <a:fillRect/>
+                          </a:stretch>
+                        </pic:blipFill>
+                        <pic:spPr bwMode="auto">
+                          <a:xfrm>
+                            <a:off x="0" y="0"/>
+                            <a:ext cx="3192279" cy="1475014"/>
+                          </a:xfrm>
+                          <a:prstGeom prst="rect">
+                            <a:avLst/>
+                          </a:prstGeom>
+                          <a:noFill/>
+                          <a:ln>
+                            <a:noFill/>
+                          </a:ln>
+                        </pic:spPr>
+                      </pic:pic>
+                    </a:graphicData>
+                  </a:graphic>
+                </wp:anchor>
+              </w:drawing>
+            </w:r>
+            <w:r>
+              <w:rPr>
+                <w:noProof/>
+              </w:rPr>
+              <w:br/>
+            </w:r>
+            <w:r>
+              <w:rPr>
+                <w:noProof/>
+              </w:rPr>
+              <w:br/>
+            </w:r>
+            <w:r>
+              <w:rPr>
+                <w:noProof/>
+              </w:rPr>
+              <w:br/>
+            </w:r>
+            <w:r>
+              <w:rPr>
+                <w:noProof/>
+              </w:rPr>
+              <w:br/>
+            </w:r>
+            <w:r>
+              <w:rPr>
+                <w:noProof/>
+              </w:rPr>
+              <w:br/>
+            </w:r>
+            <w:r>
+              <w:rPr>
+                <w:noProof/>
+              </w:rPr>
+              <w:br/>
+            </w:r>
+            <w:r>
+              <w:rPr>
+                <w:noProof/>
+              </w:rPr>
+              <w:br/>
+            </w:r>
+            <w:r>
+              <w:rPr>
+                <w:noProof/>
+              </w:rPr>
+              <w:br/>
+            </w:r>
+            <w:r>
+              <w:rPr>
+                <w:noProof/>
+              </w:rPr>
+              <w:br/>
             </w:r>
           </w:p>
         </w:tc>
@@ -1626,12 +4592,12 @@
     </w:tbl>
     <w:p/>
     <w:sectPr>
-      <w:headerReference w:type="even" r:id="rId15"/>
-      <w:headerReference w:type="default" r:id="rId16"/>
-      <w:footerReference w:type="even" r:id="rId17"/>
-      <w:footerReference w:type="default" r:id="rId18"/>
-      <w:headerReference w:type="first" r:id="rId19"/>
-      <w:footerReference w:type="first" r:id="rId20"/>
+      <w:headerReference w:type="even" r:id="rId30"/>
+      <w:headerReference w:type="default" r:id="rId31"/>
+      <w:footerReference w:type="even" r:id="rId32"/>
+      <w:footerReference w:type="default" r:id="rId33"/>
+      <w:headerReference w:type="first" r:id="rId34"/>
+      <w:footerReference w:type="first" r:id="rId35"/>
       <w:pgSz w:w="11906" w:h="16838"/>
       <w:pgMar w:top="1440" w:right="1440" w:bottom="1440" w:left="1440" w:header="708" w:footer="708" w:gutter="0"/>
       <w:cols w:space="708"/>
@@ -1682,6 +4648,291 @@
     <w:pPr>
       <w:pStyle w:val="Footer"/>
     </w:pPr>
+    <w:r>
+      <w:rPr>
+        <w:noProof/>
+      </w:rPr>
+      <mc:AlternateContent>
+        <mc:Choice Requires="wpg">
+          <w:drawing>
+            <wp:anchor distT="0" distB="0" distL="114300" distR="114300" simplePos="0" relativeHeight="251659264" behindDoc="0" locked="0" layoutInCell="1" allowOverlap="1" wp14:anchorId="5117DB27" wp14:editId="1B3F3B2A">
+              <wp:simplePos x="0" y="0"/>
+              <wp:positionH relativeFrom="page">
+                <wp:align>left</wp:align>
+              </wp:positionH>
+              <wp:positionV relativeFrom="bottomMargin">
+                <wp:align>center</wp:align>
+              </wp:positionV>
+              <wp:extent cx="5943600" cy="274320"/>
+              <wp:effectExtent l="0" t="0" r="0" b="0"/>
+              <wp:wrapNone/>
+              <wp:docPr id="155" name="Group 155"/>
+              <wp:cNvGraphicFramePr/>
+              <a:graphic xmlns:a="http://schemas.openxmlformats.org/drawingml/2006/main">
+                <a:graphicData uri="http://schemas.microsoft.com/office/word/2010/wordprocessingGroup">
+                  <wpg:wgp>
+                    <wpg:cNvGrpSpPr/>
+                    <wpg:grpSpPr>
+                      <a:xfrm>
+                        <a:off x="0" y="0"/>
+                        <a:ext cx="5943600" cy="274320"/>
+                        <a:chOff x="0" y="0"/>
+                        <a:chExt cx="5943600" cy="274320"/>
+                      </a:xfrm>
+                    </wpg:grpSpPr>
+                    <wps:wsp>
+                      <wps:cNvPr id="156" name="Rectangle 156"/>
+                      <wps:cNvSpPr/>
+                      <wps:spPr>
+                        <a:xfrm>
+                          <a:off x="0" y="0"/>
+                          <a:ext cx="5943600" cy="274320"/>
+                        </a:xfrm>
+                        <a:prstGeom prst="rect">
+                          <a:avLst/>
+                        </a:prstGeom>
+                        <a:solidFill>
+                          <a:schemeClr val="bg1">
+                            <a:alpha val="0"/>
+                          </a:schemeClr>
+                        </a:solidFill>
+                        <a:ln>
+                          <a:noFill/>
+                        </a:ln>
+                      </wps:spPr>
+                      <wps:style>
+                        <a:lnRef idx="2">
+                          <a:schemeClr val="accent1">
+                            <a:shade val="50000"/>
+                          </a:schemeClr>
+                        </a:lnRef>
+                        <a:fillRef idx="1">
+                          <a:schemeClr val="accent1"/>
+                        </a:fillRef>
+                        <a:effectRef idx="0">
+                          <a:schemeClr val="accent1"/>
+                        </a:effectRef>
+                        <a:fontRef idx="minor">
+                          <a:schemeClr val="lt1"/>
+                        </a:fontRef>
+                      </wps:style>
+                      <wps:bodyPr rot="0" spcFirstLastPara="0" vertOverflow="overflow" horzOverflow="overflow" vert="horz" wrap="square" lIns="91440" tIns="45720" rIns="91440" bIns="45720" numCol="1" spcCol="0" rtlCol="0" fromWordArt="0" anchor="ctr" anchorCtr="0" forceAA="0" compatLnSpc="1">
+                        <a:prstTxWarp prst="textNoShape">
+                          <a:avLst/>
+                        </a:prstTxWarp>
+                        <a:noAutofit/>
+                      </wps:bodyPr>
+                    </wps:wsp>
+                    <wps:wsp>
+                      <wps:cNvPr id="157" name="Text Box 157"/>
+                      <wps:cNvSpPr txBox="1"/>
+                      <wps:spPr>
+                        <a:xfrm>
+                          <a:off x="228600" y="0"/>
+                          <a:ext cx="5353050" cy="252730"/>
+                        </a:xfrm>
+                        <a:prstGeom prst="rect">
+                          <a:avLst/>
+                        </a:prstGeom>
+                        <a:noFill/>
+                        <a:ln w="6350">
+                          <a:noFill/>
+                        </a:ln>
+                        <a:effectLst/>
+                      </wps:spPr>
+                      <wps:style>
+                        <a:lnRef idx="0">
+                          <a:schemeClr val="accent1"/>
+                        </a:lnRef>
+                        <a:fillRef idx="0">
+                          <a:schemeClr val="accent1"/>
+                        </a:fillRef>
+                        <a:effectRef idx="0">
+                          <a:schemeClr val="accent1"/>
+                        </a:effectRef>
+                        <a:fontRef idx="minor">
+                          <a:schemeClr val="dk1"/>
+                        </a:fontRef>
+                      </wps:style>
+                      <wps:txbx>
+                        <w:txbxContent>
+                          <w:p>
+                            <w:pPr>
+                              <w:pStyle w:val="Footer"/>
+                              <w:rPr>
+                                <w:caps/>
+                                <w:color w:val="808080" w:themeColor="background1" w:themeShade="80"/>
+                                <w:sz w:val="20"/>
+                                <w:szCs w:val="20"/>
+                              </w:rPr>
+                            </w:pPr>
+                            <w:sdt>
+                              <w:sdtPr>
+                                <w:rPr>
+                                  <w:color w:val="808080" w:themeColor="background1" w:themeShade="80"/>
+                                  <w:sz w:val="20"/>
+                                  <w:szCs w:val="20"/>
+                                </w:rPr>
+                                <w:alias w:val="Author"/>
+                                <w:tag w:val=""/>
+                                <w:id w:val="-959653791"/>
+                                <w:dataBinding w:prefixMappings="xmlns:ns0='http://purl.org/dc/elements/1.1/' xmlns:ns1='http://schemas.openxmlformats.org/package/2006/metadata/core-properties' " w:xpath="/ns1:coreProperties[1]/ns0:creator[1]" w:storeItemID="{6C3C8BC8-F283-45AE-878A-BAB7291924A1}"/>
+                                <w:text/>
+                              </w:sdtPr>
+                              <w:sdtContent>
+                                <w:r>
+                                  <w:rPr>
+                                    <w:color w:val="808080" w:themeColor="background1" w:themeShade="80"/>
+                                    <w:sz w:val="20"/>
+                                    <w:szCs w:val="20"/>
+                                  </w:rPr>
+                                  <w:t>Haynes Crossley</w:t>
+                                </w:r>
+                              </w:sdtContent>
+                            </w:sdt>
+                            <w:r>
+                              <w:rPr>
+                                <w:caps/>
+                                <w:color w:val="808080" w:themeColor="background1" w:themeShade="80"/>
+                                <w:sz w:val="20"/>
+                                <w:szCs w:val="20"/>
+                              </w:rPr>
+                              <w:t> | </w:t>
+                            </w:r>
+                            <w:sdt>
+                              <w:sdtPr>
+                                <w:rPr>
+                                  <w:caps/>
+                                  <w:color w:val="808080" w:themeColor="background1" w:themeShade="80"/>
+                                  <w:sz w:val="20"/>
+                                  <w:szCs w:val="20"/>
+                                </w:rPr>
+                                <w:alias w:val="School"/>
+                                <w:tag w:val="School"/>
+                                <w:id w:val="1660265181"/>
+                                <w:dataBinding w:prefixMappings="xmlns:ns0='http://schemas.openxmlformats.org/officeDocument/2006/extended-properties' " w:xpath="/ns0:Properties[1]/ns0:Company[1]" w:storeItemID="{6668398D-A668-4E3E-A5EB-62B293D839F1}"/>
+                                <w:text/>
+                              </w:sdtPr>
+                              <w:sdtContent>
+                                <w:r>
+                                  <w:rPr>
+                                    <w:caps/>
+                                    <w:color w:val="808080" w:themeColor="background1" w:themeShade="80"/>
+                                    <w:sz w:val="20"/>
+                                    <w:szCs w:val="20"/>
+                                  </w:rPr>
+                                  <w:t>ITC205 A4 202260</w:t>
+                                </w:r>
+                              </w:sdtContent>
+                            </w:sdt>
+                          </w:p>
+                        </w:txbxContent>
+                      </wps:txbx>
+                      <wps:bodyPr rot="0" spcFirstLastPara="0" vertOverflow="overflow" horzOverflow="overflow" vert="horz" wrap="square" lIns="0" tIns="45720" rIns="0" bIns="45720" numCol="1" spcCol="0" rtlCol="0" fromWordArt="0" anchor="t" anchorCtr="0" forceAA="0" compatLnSpc="1">
+                        <a:prstTxWarp prst="textNoShape">
+                          <a:avLst/>
+                        </a:prstTxWarp>
+                        <a:spAutoFit/>
+                      </wps:bodyPr>
+                    </wps:wsp>
+                  </wpg:wgp>
+                </a:graphicData>
+              </a:graphic>
+            </wp:anchor>
+          </w:drawing>
+        </mc:Choice>
+        <mc:Fallback>
+          <w:pict>
+            <v:group w14:anchorId="5117DB27" id="Group 155" o:spid="_x0000_s1026" style="position:absolute;margin-left:0;margin-top:0;width:468pt;height:21.6pt;z-index:251659264;mso-position-horizontal:left;mso-position-horizontal-relative:page;mso-position-vertical:center;mso-position-vertical-relative:bottom-margin-area" coordsize="59436,2743" o:gfxdata="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">
+              <v:rect id="Rectangle 156" o:spid="_x0000_s1027" style="position:absolute;width:59436;height:2743;visibility:visible;mso-wrap-style:square;v-text-anchor:middle" o:gfxdata="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" fillcolor="white [3212]" stroked="f" strokeweight="1pt">
+                <v:fill opacity="0"/>
+              </v:rect>
+              <v:shapetype id="_x0000_t202" coordsize="21600,21600" o:spt="202" path="m,l,21600r21600,l21600,xe">
+                <v:stroke joinstyle="miter"/>
+                <v:path gradientshapeok="t" o:connecttype="rect"/>
+              </v:shapetype>
+              <v:shape id="Text Box 157" o:spid="_x0000_s1028" type="#_x0000_t202" style="position:absolute;left:2286;width:53530;height:2527;visibility:visible;mso-wrap-style:square;v-text-anchor:top" o:gfxdata="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" filled="f" stroked="f" strokeweight=".5pt">
+                <v:textbox style="mso-fit-shape-to-text:t" inset="0,,0">
+                  <w:txbxContent>
+                    <w:p>
+                      <w:pPr>
+                        <w:pStyle w:val="Footer"/>
+                        <w:rPr>
+                          <w:caps/>
+                          <w:color w:val="808080" w:themeColor="background1" w:themeShade="80"/>
+                          <w:sz w:val="20"/>
+                          <w:szCs w:val="20"/>
+                        </w:rPr>
+                      </w:pPr>
+                      <w:sdt>
+                        <w:sdtPr>
+                          <w:rPr>
+                            <w:color w:val="808080" w:themeColor="background1" w:themeShade="80"/>
+                            <w:sz w:val="20"/>
+                            <w:szCs w:val="20"/>
+                          </w:rPr>
+                          <w:alias w:val="Author"/>
+                          <w:tag w:val=""/>
+                          <w:id w:val="-959653791"/>
+                          <w:dataBinding w:prefixMappings="xmlns:ns0='http://purl.org/dc/elements/1.1/' xmlns:ns1='http://schemas.openxmlformats.org/package/2006/metadata/core-properties' " w:xpath="/ns1:coreProperties[1]/ns0:creator[1]" w:storeItemID="{6C3C8BC8-F283-45AE-878A-BAB7291924A1}"/>
+                          <w:text/>
+                        </w:sdtPr>
+                        <w:sdtContent>
+                          <w:r>
+                            <w:rPr>
+                              <w:color w:val="808080" w:themeColor="background1" w:themeShade="80"/>
+                              <w:sz w:val="20"/>
+                              <w:szCs w:val="20"/>
+                            </w:rPr>
+                            <w:t>Haynes Crossley</w:t>
+                          </w:r>
+                        </w:sdtContent>
+                      </w:sdt>
+                      <w:r>
+                        <w:rPr>
+                          <w:caps/>
+                          <w:color w:val="808080" w:themeColor="background1" w:themeShade="80"/>
+                          <w:sz w:val="20"/>
+                          <w:szCs w:val="20"/>
+                        </w:rPr>
+                        <w:t> | </w:t>
+                      </w:r>
+                      <w:sdt>
+                        <w:sdtPr>
+                          <w:rPr>
+                            <w:caps/>
+                            <w:color w:val="808080" w:themeColor="background1" w:themeShade="80"/>
+                            <w:sz w:val="20"/>
+                            <w:szCs w:val="20"/>
+                          </w:rPr>
+                          <w:alias w:val="School"/>
+                          <w:tag w:val="School"/>
+                          <w:id w:val="1660265181"/>
+                          <w:dataBinding w:prefixMappings="xmlns:ns0='http://schemas.openxmlformats.org/officeDocument/2006/extended-properties' " w:xpath="/ns0:Properties[1]/ns0:Company[1]" w:storeItemID="{6668398D-A668-4E3E-A5EB-62B293D839F1}"/>
+                          <w:text/>
+                        </w:sdtPr>
+                        <w:sdtContent>
+                          <w:r>
+                            <w:rPr>
+                              <w:caps/>
+                              <w:color w:val="808080" w:themeColor="background1" w:themeShade="80"/>
+                              <w:sz w:val="20"/>
+                              <w:szCs w:val="20"/>
+                            </w:rPr>
+                            <w:t>ITC205 A4 202260</w:t>
+                          </w:r>
+                        </w:sdtContent>
+                      </w:sdt>
+                    </w:p>
+                  </w:txbxContent>
+                </v:textbox>
+              </v:shape>
+              <w10:wrap anchorx="page" anchory="margin"/>
+            </v:group>
+          </w:pict>
+        </mc:Fallback>
+      </mc:AlternateContent>
+    </w:r>
   </w:p>
 </w:ftr>
 </file>
@@ -1984,6 +5235,362 @@
       </w:pPr>
     </w:lvl>
   </w:abstractNum>
+  <w:abstractNum w:abstractNumId="3" w15:restartNumberingAfterBreak="0">
+    <w:nsid w:val="43C94240"/>
+    <w:multiLevelType w:val="hybridMultilevel"/>
+    <w:tmpl w:val="19F88146"/>
+    <w:lvl w:ilvl="0" w:tplc="0C09000F">
+      <w:start w:val="1"/>
+      <w:numFmt w:val="decimal"/>
+      <w:lvlText w:val="%1."/>
+      <w:lvlJc w:val="left"/>
+      <w:pPr>
+        <w:ind w:left="720" w:hanging="360"/>
+      </w:pPr>
+      <w:rPr>
+        <w:rFonts w:hint="default"/>
+      </w:rPr>
+    </w:lvl>
+    <w:lvl w:ilvl="1" w:tplc="0C090019" w:tentative="1">
+      <w:start w:val="1"/>
+      <w:numFmt w:val="lowerLetter"/>
+      <w:lvlText w:val="%2."/>
+      <w:lvlJc w:val="left"/>
+      <w:pPr>
+        <w:ind w:left="1440" w:hanging="360"/>
+      </w:pPr>
+    </w:lvl>
+    <w:lvl w:ilvl="2" w:tplc="0C09001B" w:tentative="1">
+      <w:start w:val="1"/>
+      <w:numFmt w:val="lowerRoman"/>
+      <w:lvlText w:val="%3."/>
+      <w:lvlJc w:val="right"/>
+      <w:pPr>
+        <w:ind w:left="2160" w:hanging="180"/>
+      </w:pPr>
+    </w:lvl>
+    <w:lvl w:ilvl="3" w:tplc="0C09000F" w:tentative="1">
+      <w:start w:val="1"/>
+      <w:numFmt w:val="decimal"/>
+      <w:lvlText w:val="%4."/>
+      <w:lvlJc w:val="left"/>
+      <w:pPr>
+        <w:ind w:left="2880" w:hanging="360"/>
+      </w:pPr>
+    </w:lvl>
+    <w:lvl w:ilvl="4" w:tplc="0C090019" w:tentative="1">
+      <w:start w:val="1"/>
+      <w:numFmt w:val="lowerLetter"/>
+      <w:lvlText w:val="%5."/>
+      <w:lvlJc w:val="left"/>
+      <w:pPr>
+        <w:ind w:left="3600" w:hanging="360"/>
+      </w:pPr>
+    </w:lvl>
+    <w:lvl w:ilvl="5" w:tplc="0C09001B" w:tentative="1">
+      <w:start w:val="1"/>
+      <w:numFmt w:val="lowerRoman"/>
+      <w:lvlText w:val="%6."/>
+      <w:lvlJc w:val="right"/>
+      <w:pPr>
+        <w:ind w:left="4320" w:hanging="180"/>
+      </w:pPr>
+    </w:lvl>
+    <w:lvl w:ilvl="6" w:tplc="0C09000F" w:tentative="1">
+      <w:start w:val="1"/>
+      <w:numFmt w:val="decimal"/>
+      <w:lvlText w:val="%7."/>
+      <w:lvlJc w:val="left"/>
+      <w:pPr>
+        <w:ind w:left="5040" w:hanging="360"/>
+      </w:pPr>
+    </w:lvl>
+    <w:lvl w:ilvl="7" w:tplc="0C090019" w:tentative="1">
+      <w:start w:val="1"/>
+      <w:numFmt w:val="lowerLetter"/>
+      <w:lvlText w:val="%8."/>
+      <w:lvlJc w:val="left"/>
+      <w:pPr>
+        <w:ind w:left="5760" w:hanging="360"/>
+      </w:pPr>
+    </w:lvl>
+    <w:lvl w:ilvl="8" w:tplc="0C09001B" w:tentative="1">
+      <w:start w:val="1"/>
+      <w:numFmt w:val="lowerRoman"/>
+      <w:lvlText w:val="%9."/>
+      <w:lvlJc w:val="right"/>
+      <w:pPr>
+        <w:ind w:left="6480" w:hanging="180"/>
+      </w:pPr>
+    </w:lvl>
+  </w:abstractNum>
+  <w:abstractNum w:abstractNumId="4" w15:restartNumberingAfterBreak="0">
+    <w:nsid w:val="60CF29D6"/>
+    <w:multiLevelType w:val="hybridMultilevel"/>
+    <w:tmpl w:val="640C84D4"/>
+    <w:lvl w:ilvl="0" w:tplc="FFFFFFFF">
+      <w:start w:val="1"/>
+      <w:numFmt w:val="decimal"/>
+      <w:lvlText w:val="%1."/>
+      <w:lvlJc w:val="left"/>
+      <w:pPr>
+        <w:ind w:left="720" w:hanging="360"/>
+      </w:pPr>
+      <w:rPr>
+        <w:rFonts w:hint="default"/>
+      </w:rPr>
+    </w:lvl>
+    <w:lvl w:ilvl="1" w:tplc="FFFFFFFF" w:tentative="1">
+      <w:start w:val="1"/>
+      <w:numFmt w:val="lowerLetter"/>
+      <w:lvlText w:val="%2."/>
+      <w:lvlJc w:val="left"/>
+      <w:pPr>
+        <w:ind w:left="1440" w:hanging="360"/>
+      </w:pPr>
+    </w:lvl>
+    <w:lvl w:ilvl="2" w:tplc="FFFFFFFF" w:tentative="1">
+      <w:start w:val="1"/>
+      <w:numFmt w:val="lowerRoman"/>
+      <w:lvlText w:val="%3."/>
+      <w:lvlJc w:val="right"/>
+      <w:pPr>
+        <w:ind w:left="2160" w:hanging="180"/>
+      </w:pPr>
+    </w:lvl>
+    <w:lvl w:ilvl="3" w:tplc="FFFFFFFF" w:tentative="1">
+      <w:start w:val="1"/>
+      <w:numFmt w:val="decimal"/>
+      <w:lvlText w:val="%4."/>
+      <w:lvlJc w:val="left"/>
+      <w:pPr>
+        <w:ind w:left="2880" w:hanging="360"/>
+      </w:pPr>
+    </w:lvl>
+    <w:lvl w:ilvl="4" w:tplc="FFFFFFFF" w:tentative="1">
+      <w:start w:val="1"/>
+      <w:numFmt w:val="lowerLetter"/>
+      <w:lvlText w:val="%5."/>
+      <w:lvlJc w:val="left"/>
+      <w:pPr>
+        <w:ind w:left="3600" w:hanging="360"/>
+      </w:pPr>
+    </w:lvl>
+    <w:lvl w:ilvl="5" w:tplc="FFFFFFFF" w:tentative="1">
+      <w:start w:val="1"/>
+      <w:numFmt w:val="lowerRoman"/>
+      <w:lvlText w:val="%6."/>
+      <w:lvlJc w:val="right"/>
+      <w:pPr>
+        <w:ind w:left="4320" w:hanging="180"/>
+      </w:pPr>
+    </w:lvl>
+    <w:lvl w:ilvl="6" w:tplc="FFFFFFFF" w:tentative="1">
+      <w:start w:val="1"/>
+      <w:numFmt w:val="decimal"/>
+      <w:lvlText w:val="%7."/>
+      <w:lvlJc w:val="left"/>
+      <w:pPr>
+        <w:ind w:left="5040" w:hanging="360"/>
+      </w:pPr>
+    </w:lvl>
+    <w:lvl w:ilvl="7" w:tplc="FFFFFFFF" w:tentative="1">
+      <w:start w:val="1"/>
+      <w:numFmt w:val="lowerLetter"/>
+      <w:lvlText w:val="%8."/>
+      <w:lvlJc w:val="left"/>
+      <w:pPr>
+        <w:ind w:left="5760" w:hanging="360"/>
+      </w:pPr>
+    </w:lvl>
+    <w:lvl w:ilvl="8" w:tplc="FFFFFFFF" w:tentative="1">
+      <w:start w:val="1"/>
+      <w:numFmt w:val="lowerRoman"/>
+      <w:lvlText w:val="%9."/>
+      <w:lvlJc w:val="right"/>
+      <w:pPr>
+        <w:ind w:left="6480" w:hanging="180"/>
+      </w:pPr>
+    </w:lvl>
+  </w:abstractNum>
+  <w:abstractNum w:abstractNumId="5" w15:restartNumberingAfterBreak="0">
+    <w:nsid w:val="67EB017D"/>
+    <w:multiLevelType w:val="hybridMultilevel"/>
+    <w:tmpl w:val="640C84D4"/>
+    <w:lvl w:ilvl="0" w:tplc="FFFFFFFF">
+      <w:start w:val="1"/>
+      <w:numFmt w:val="decimal"/>
+      <w:lvlText w:val="%1."/>
+      <w:lvlJc w:val="left"/>
+      <w:pPr>
+        <w:ind w:left="720" w:hanging="360"/>
+      </w:pPr>
+      <w:rPr>
+        <w:rFonts w:hint="default"/>
+      </w:rPr>
+    </w:lvl>
+    <w:lvl w:ilvl="1" w:tplc="FFFFFFFF" w:tentative="1">
+      <w:start w:val="1"/>
+      <w:numFmt w:val="lowerLetter"/>
+      <w:lvlText w:val="%2."/>
+      <w:lvlJc w:val="left"/>
+      <w:pPr>
+        <w:ind w:left="1440" w:hanging="360"/>
+      </w:pPr>
+    </w:lvl>
+    <w:lvl w:ilvl="2" w:tplc="FFFFFFFF" w:tentative="1">
+      <w:start w:val="1"/>
+      <w:numFmt w:val="lowerRoman"/>
+      <w:lvlText w:val="%3."/>
+      <w:lvlJc w:val="right"/>
+      <w:pPr>
+        <w:ind w:left="2160" w:hanging="180"/>
+      </w:pPr>
+    </w:lvl>
+    <w:lvl w:ilvl="3" w:tplc="FFFFFFFF" w:tentative="1">
+      <w:start w:val="1"/>
+      <w:numFmt w:val="decimal"/>
+      <w:lvlText w:val="%4."/>
+      <w:lvlJc w:val="left"/>
+      <w:pPr>
+        <w:ind w:left="2880" w:hanging="360"/>
+      </w:pPr>
+    </w:lvl>
+    <w:lvl w:ilvl="4" w:tplc="FFFFFFFF" w:tentative="1">
+      <w:start w:val="1"/>
+      <w:numFmt w:val="lowerLetter"/>
+      <w:lvlText w:val="%5."/>
+      <w:lvlJc w:val="left"/>
+      <w:pPr>
+        <w:ind w:left="3600" w:hanging="360"/>
+      </w:pPr>
+    </w:lvl>
+    <w:lvl w:ilvl="5" w:tplc="FFFFFFFF" w:tentative="1">
+      <w:start w:val="1"/>
+      <w:numFmt w:val="lowerRoman"/>
+      <w:lvlText w:val="%6."/>
+      <w:lvlJc w:val="right"/>
+      <w:pPr>
+        <w:ind w:left="4320" w:hanging="180"/>
+      </w:pPr>
+    </w:lvl>
+    <w:lvl w:ilvl="6" w:tplc="FFFFFFFF" w:tentative="1">
+      <w:start w:val="1"/>
+      <w:numFmt w:val="decimal"/>
+      <w:lvlText w:val="%7."/>
+      <w:lvlJc w:val="left"/>
+      <w:pPr>
+        <w:ind w:left="5040" w:hanging="360"/>
+      </w:pPr>
+    </w:lvl>
+    <w:lvl w:ilvl="7" w:tplc="FFFFFFFF" w:tentative="1">
+      <w:start w:val="1"/>
+      <w:numFmt w:val="lowerLetter"/>
+      <w:lvlText w:val="%8."/>
+      <w:lvlJc w:val="left"/>
+      <w:pPr>
+        <w:ind w:left="5760" w:hanging="360"/>
+      </w:pPr>
+    </w:lvl>
+    <w:lvl w:ilvl="8" w:tplc="FFFFFFFF" w:tentative="1">
+      <w:start w:val="1"/>
+      <w:numFmt w:val="lowerRoman"/>
+      <w:lvlText w:val="%9."/>
+      <w:lvlJc w:val="right"/>
+      <w:pPr>
+        <w:ind w:left="6480" w:hanging="180"/>
+      </w:pPr>
+    </w:lvl>
+  </w:abstractNum>
+  <w:abstractNum w:abstractNumId="6" w15:restartNumberingAfterBreak="0">
+    <w:nsid w:val="7DA91C11"/>
+    <w:multiLevelType w:val="hybridMultilevel"/>
+    <w:tmpl w:val="640C84D4"/>
+    <w:lvl w:ilvl="0" w:tplc="FFFFFFFF">
+      <w:start w:val="1"/>
+      <w:numFmt w:val="decimal"/>
+      <w:lvlText w:val="%1."/>
+      <w:lvlJc w:val="left"/>
+      <w:pPr>
+        <w:ind w:left="720" w:hanging="360"/>
+      </w:pPr>
+      <w:rPr>
+        <w:rFonts w:hint="default"/>
+      </w:rPr>
+    </w:lvl>
+    <w:lvl w:ilvl="1" w:tplc="FFFFFFFF" w:tentative="1">
+      <w:start w:val="1"/>
+      <w:numFmt w:val="lowerLetter"/>
+      <w:lvlText w:val="%2."/>
+      <w:lvlJc w:val="left"/>
+      <w:pPr>
+        <w:ind w:left="1440" w:hanging="360"/>
+      </w:pPr>
+    </w:lvl>
+    <w:lvl w:ilvl="2" w:tplc="FFFFFFFF" w:tentative="1">
+      <w:start w:val="1"/>
+      <w:numFmt w:val="lowerRoman"/>
+      <w:lvlText w:val="%3."/>
+      <w:lvlJc w:val="right"/>
+      <w:pPr>
+        <w:ind w:left="2160" w:hanging="180"/>
+      </w:pPr>
+    </w:lvl>
+    <w:lvl w:ilvl="3" w:tplc="FFFFFFFF" w:tentative="1">
+      <w:start w:val="1"/>
+      <w:numFmt w:val="decimal"/>
+      <w:lvlText w:val="%4."/>
+      <w:lvlJc w:val="left"/>
+      <w:pPr>
+        <w:ind w:left="2880" w:hanging="360"/>
+      </w:pPr>
+    </w:lvl>
+    <w:lvl w:ilvl="4" w:tplc="FFFFFFFF" w:tentative="1">
+      <w:start w:val="1"/>
+      <w:numFmt w:val="lowerLetter"/>
+      <w:lvlText w:val="%5."/>
+      <w:lvlJc w:val="left"/>
+      <w:pPr>
+        <w:ind w:left="3600" w:hanging="360"/>
+      </w:pPr>
+    </w:lvl>
+    <w:lvl w:ilvl="5" w:tplc="FFFFFFFF" w:tentative="1">
+      <w:start w:val="1"/>
+      <w:numFmt w:val="lowerRoman"/>
+      <w:lvlText w:val="%6."/>
+      <w:lvlJc w:val="right"/>
+      <w:pPr>
+        <w:ind w:left="4320" w:hanging="180"/>
+      </w:pPr>
+    </w:lvl>
+    <w:lvl w:ilvl="6" w:tplc="FFFFFFFF" w:tentative="1">
+      <w:start w:val="1"/>
+      <w:numFmt w:val="decimal"/>
+      <w:lvlText w:val="%7."/>
+      <w:lvlJc w:val="left"/>
+      <w:pPr>
+        <w:ind w:left="5040" w:hanging="360"/>
+      </w:pPr>
+    </w:lvl>
+    <w:lvl w:ilvl="7" w:tplc="FFFFFFFF" w:tentative="1">
+      <w:start w:val="1"/>
+      <w:numFmt w:val="lowerLetter"/>
+      <w:lvlText w:val="%8."/>
+      <w:lvlJc w:val="left"/>
+      <w:pPr>
+        <w:ind w:left="5760" w:hanging="360"/>
+      </w:pPr>
+    </w:lvl>
+    <w:lvl w:ilvl="8" w:tplc="FFFFFFFF" w:tentative="1">
+      <w:start w:val="1"/>
+      <w:numFmt w:val="lowerRoman"/>
+      <w:lvlText w:val="%9."/>
+      <w:lvlJc w:val="right"/>
+      <w:pPr>
+        <w:ind w:left="6480" w:hanging="180"/>
+      </w:pPr>
+    </w:lvl>
+  </w:abstractNum>
   <w:num w:numId="1" w16cid:durableId="1491602919">
     <w:abstractNumId w:val="0"/>
   </w:num>
@@ -1992,6 +5599,18 @@
   </w:num>
   <w:num w:numId="3" w16cid:durableId="580258053">
     <w:abstractNumId w:val="2"/>
+  </w:num>
+  <w:num w:numId="4" w16cid:durableId="2132894459">
+    <w:abstractNumId w:val="6"/>
+  </w:num>
+  <w:num w:numId="5" w16cid:durableId="894777420">
+    <w:abstractNumId w:val="4"/>
+  </w:num>
+  <w:num w:numId="6" w16cid:durableId="955018870">
+    <w:abstractNumId w:val="5"/>
+  </w:num>
+  <w:num w:numId="7" w16cid:durableId="656883212">
+    <w:abstractNumId w:val="3"/>
   </w:num>
 </w:numbering>
 </file>
@@ -2605,7 +6224,6 @@
   <w:style w:type="character" w:default="1" w:styleId="DefaultParagraphFont">
     <w:name w:val="Default Paragraph Font"/>
     <w:uiPriority w:val="1"/>
-    <w:semiHidden/>
     <w:unhideWhenUsed/>
   </w:style>
   <w:style w:type="table" w:default="1" w:styleId="TableNormal">
@@ -3105,6 +6723,54 @@
       <w:contextualSpacing/>
     </w:pPr>
   </w:style>
+  <w:style w:type="paragraph" w:styleId="HTMLPreformatted">
+    <w:name w:val="HTML Preformatted"/>
+    <w:basedOn w:val="Normal"/>
+    <w:link w:val="HTMLPreformattedChar"/>
+    <w:uiPriority w:val="99"/>
+    <w:unhideWhenUsed/>
+    <w:rsid w:val="00A04EB5"/>
+    <w:pPr>
+      <w:tabs>
+        <w:tab w:val="left" w:pos="916"/>
+        <w:tab w:val="left" w:pos="1832"/>
+        <w:tab w:val="left" w:pos="2748"/>
+        <w:tab w:val="left" w:pos="3664"/>
+        <w:tab w:val="left" w:pos="4580"/>
+        <w:tab w:val="left" w:pos="5496"/>
+        <w:tab w:val="left" w:pos="6412"/>
+        <w:tab w:val="left" w:pos="7328"/>
+        <w:tab w:val="left" w:pos="8244"/>
+        <w:tab w:val="left" w:pos="9160"/>
+        <w:tab w:val="left" w:pos="10076"/>
+        <w:tab w:val="left" w:pos="10992"/>
+        <w:tab w:val="left" w:pos="11908"/>
+        <w:tab w:val="left" w:pos="12824"/>
+        <w:tab w:val="left" w:pos="13740"/>
+        <w:tab w:val="left" w:pos="14656"/>
+      </w:tabs>
+      <w:spacing w:after="0" w:line="240" w:lineRule="auto"/>
+    </w:pPr>
+    <w:rPr>
+      <w:rFonts w:ascii="Courier New" w:eastAsia="Times New Roman" w:hAnsi="Courier New" w:cs="Courier New"/>
+      <w:sz w:val="20"/>
+      <w:szCs w:val="20"/>
+      <w:lang w:eastAsia="en-AU"/>
+    </w:rPr>
+  </w:style>
+  <w:style w:type="character" w:customStyle="1" w:styleId="HTMLPreformattedChar">
+    <w:name w:val="HTML Preformatted Char"/>
+    <w:basedOn w:val="DefaultParagraphFont"/>
+    <w:link w:val="HTMLPreformatted"/>
+    <w:uiPriority w:val="99"/>
+    <w:rsid w:val="00A04EB5"/>
+    <w:rPr>
+      <w:rFonts w:ascii="Courier New" w:eastAsia="Times New Roman" w:hAnsi="Courier New" w:cs="Courier New"/>
+      <w:sz w:val="20"/>
+      <w:szCs w:val="20"/>
+      <w:lang w:eastAsia="en-AU"/>
+    </w:rPr>
+  </w:style>
 </w:styles>
 </file>
 

</xml_diff>

<commit_message>
Create Bug 2 Debug Log
Fix spelling mistake in Bug 1 Debug Log also
</commit_message>
<xml_diff>
--- a/bugs/Bug 1 Debug Log.docx
+++ b/bugs/Bug 1 Debug Log.docx
@@ -493,7 +493,10 @@
       </w:pPr>
       <w:r>
         <w:lastRenderedPageBreak/>
-        <w:t xml:space="preserve">Step 2 : Simplifcation </w:t>
+        <w:t xml:space="preserve">Step 2 : </w:t>
+      </w:r>
+      <w:r>
+        <w:t>Simplification</w:t>
       </w:r>
     </w:p>
     <w:tbl>
@@ -1578,13 +1581,7 @@
         <w:pStyle w:val="Heading2"/>
       </w:pPr>
       <w:r>
-        <w:t xml:space="preserve">Hypothesis </w:t>
-      </w:r>
-      <w:r>
-        <w:t>2</w:t>
-      </w:r>
-      <w:r>
-        <w:t>:</w:t>
+        <w:t>Hypothesis 2:</w:t>
       </w:r>
     </w:p>
     <w:tbl>
@@ -1907,13 +1904,7 @@
               </w:numPr>
             </w:pPr>
             <w:r>
-              <w:t xml:space="preserve">Enter breakpoint in line </w:t>
-            </w:r>
-            <w:r>
-              <w:t>102</w:t>
-            </w:r>
-            <w:r>
-              <w:t>:</w:t>
+              <w:t>Enter breakpoint in line 102:</w:t>
             </w:r>
           </w:p>
           <w:p>
@@ -1993,10 +1984,7 @@
               </w:numPr>
             </w:pPr>
             <w:r>
-              <w:t>Step the program through until break point is reached</w:t>
-            </w:r>
-            <w:r>
-              <w:t>:</w:t>
+              <w:t>Step the program through until break point is reached:</w:t>
             </w:r>
           </w:p>
           <w:p>
@@ -2135,8 +2123,6 @@
             </w:r>
             <w:r>
               <w:br/>
-            </w:r>
-            <w:r>
               <w:t>fine = 2.0 == sane.</w:t>
             </w:r>
             <w:r>
@@ -2151,10 +2137,7 @@
               <w:br/>
             </w:r>
             <w:r>
-              <w:t>finesOwing = 2.0 + 2.0 = 4.0</w:t>
-            </w:r>
-            <w:r>
-              <w:t>.</w:t>
+              <w:t>finesOwing = 2.0 + 2.0 = 4.0.</w:t>
             </w:r>
           </w:p>
           <w:p>
@@ -2314,13 +2297,7 @@
       </w:pPr>
       <w:r>
         <w:lastRenderedPageBreak/>
-        <w:t xml:space="preserve">Hypothesis </w:t>
-      </w:r>
-      <w:r>
-        <w:t>3</w:t>
-      </w:r>
-      <w:r>
-        <w:t>:</w:t>
+        <w:t>Hypothesis 3:</w:t>
       </w:r>
     </w:p>
     <w:tbl>
@@ -3015,13 +2992,7 @@
       </w:pPr>
       <w:r>
         <w:lastRenderedPageBreak/>
-        <w:t xml:space="preserve">Hypothesis </w:t>
-      </w:r>
-      <w:r>
-        <w:t>4</w:t>
-      </w:r>
-      <w:r>
-        <w:t>:</w:t>
+        <w:t>Hypothesis 4:</w:t>
       </w:r>
     </w:p>
     <w:tbl>
@@ -3514,13 +3485,7 @@
               <w:rPr>
                 <w:rFonts w:ascii="Courier New" w:hAnsi="Courier New" w:cs="Courier New"/>
               </w:rPr>
-              <w:t>library.dischargeLoan</w:t>
-            </w:r>
-            <w:r>
-              <w:rPr>
-                <w:rFonts w:ascii="Courier New" w:hAnsi="Courier New" w:cs="Courier New"/>
-              </w:rPr>
-              <w:t xml:space="preserve"> invoked which invokes</w:t>
+              <w:t>library.dischargeLoan invoked which invokes</w:t>
             </w:r>
             <w:r>
               <w:rPr>
@@ -3679,13 +3644,7 @@
       </w:pPr>
       <w:r>
         <w:lastRenderedPageBreak/>
-        <w:t xml:space="preserve">Step 3 : </w:t>
-      </w:r>
-      <w:r>
-        <w:t>Resolution</w:t>
-      </w:r>
-      <w:r>
-        <w:t xml:space="preserve"> </w:t>
+        <w:t xml:space="preserve">Step 3 : Resolution </w:t>
       </w:r>
     </w:p>
     <w:tbl>
@@ -6224,6 +6183,7 @@
   <w:style w:type="character" w:default="1" w:styleId="DefaultParagraphFont">
     <w:name w:val="Default Paragraph Font"/>
     <w:uiPriority w:val="1"/>
+    <w:semiHidden/>
     <w:unhideWhenUsed/>
   </w:style>
   <w:style w:type="table" w:default="1" w:styleId="TableNormal">

</xml_diff>